<commit_message>
Finished Lab1 & Lab2 ITZ
</commit_message>
<xml_diff>
--- a/ИТЗ/Лабы/ИТЗ ЛР 1.docx
+++ b/ИТЗ/Лабы/ИТЗ ЛР 1.docx
@@ -4,55 +4,900 @@
   <w:body>
     <w:p>
       <w:pPr>
+        <w:spacing w:line="360" w:lineRule="auto"/>
+        <w:jc w:val="center"/>
+        <w:rPr>
+          <w:rFonts w:ascii="Times New Roman" w:eastAsia="Times New Roman" w:hAnsi="Times New Roman" w:cs="Times New Roman"/>
+          <w:b/>
+          <w:caps/>
+          <w:color w:val="000000"/>
+          <w:sz w:val="28"/>
+          <w:szCs w:val="28"/>
+          <w:lang w:eastAsia="ru-RU"/>
+        </w:rPr>
+      </w:pPr>
+      <w:r>
+        <w:rPr>
+          <w:rFonts w:ascii="Times New Roman" w:eastAsia="Times New Roman" w:hAnsi="Times New Roman" w:cs="Times New Roman"/>
+          <w:b/>
+          <w:caps/>
+          <w:color w:val="000000"/>
+          <w:sz w:val="28"/>
+          <w:szCs w:val="28"/>
+          <w:lang w:eastAsia="ru-RU"/>
+        </w:rPr>
+        <w:t>МИНОБРНАУКИ РОССИИ</w:t>
+      </w:r>
+    </w:p>
+    <w:p>
+      <w:pPr>
+        <w:spacing w:after="4" w:line="360" w:lineRule="auto"/>
+        <w:jc w:val="center"/>
+        <w:rPr>
+          <w:rFonts w:ascii="Times New Roman" w:eastAsia="Times New Roman" w:hAnsi="Times New Roman" w:cs="Times New Roman"/>
+          <w:b/>
+          <w:caps/>
+          <w:color w:val="000000"/>
+          <w:sz w:val="28"/>
+          <w:szCs w:val="28"/>
+          <w:lang w:eastAsia="ru-RU"/>
+        </w:rPr>
+      </w:pPr>
+      <w:r>
+        <w:rPr>
+          <w:rFonts w:ascii="Times New Roman" w:eastAsia="Times New Roman" w:hAnsi="Times New Roman" w:cs="Times New Roman"/>
+          <w:b/>
+          <w:caps/>
+          <w:color w:val="000000"/>
+          <w:sz w:val="28"/>
+          <w:szCs w:val="28"/>
+          <w:lang w:eastAsia="ru-RU"/>
+        </w:rPr>
+        <w:t>Санкт-Петербургский государственный</w:t>
+      </w:r>
+    </w:p>
+    <w:p>
+      <w:pPr>
+        <w:spacing w:after="4" w:line="360" w:lineRule="auto"/>
+        <w:jc w:val="center"/>
+        <w:rPr>
+          <w:rFonts w:ascii="Times New Roman" w:eastAsia="Times New Roman" w:hAnsi="Times New Roman" w:cs="Times New Roman"/>
+          <w:b/>
+          <w:caps/>
+          <w:color w:val="000000"/>
+          <w:sz w:val="28"/>
+          <w:szCs w:val="28"/>
+          <w:lang w:eastAsia="ru-RU"/>
+        </w:rPr>
+      </w:pPr>
+      <w:r>
+        <w:rPr>
+          <w:rFonts w:ascii="Times New Roman" w:eastAsia="Times New Roman" w:hAnsi="Times New Roman" w:cs="Times New Roman"/>
+          <w:b/>
+          <w:caps/>
+          <w:color w:val="000000"/>
+          <w:sz w:val="28"/>
+          <w:szCs w:val="28"/>
+          <w:lang w:eastAsia="ru-RU"/>
+        </w:rPr>
+        <w:t>электротехнический университет</w:t>
+      </w:r>
+    </w:p>
+    <w:p>
+      <w:pPr>
+        <w:spacing w:after="4" w:line="360" w:lineRule="auto"/>
+        <w:jc w:val="center"/>
+        <w:rPr>
+          <w:rFonts w:ascii="Times New Roman" w:eastAsia="Times New Roman" w:hAnsi="Times New Roman" w:cs="Times New Roman"/>
+          <w:b/>
+          <w:caps/>
+          <w:color w:val="000000"/>
+          <w:sz w:val="28"/>
+          <w:szCs w:val="28"/>
+          <w:lang w:eastAsia="ru-RU"/>
+        </w:rPr>
+      </w:pPr>
+      <w:r>
+        <w:rPr>
+          <w:rFonts w:ascii="Times New Roman" w:eastAsia="Times New Roman" w:hAnsi="Times New Roman" w:cs="Times New Roman"/>
+          <w:b/>
+          <w:caps/>
+          <w:color w:val="000000"/>
+          <w:sz w:val="28"/>
+          <w:szCs w:val="28"/>
+          <w:lang w:eastAsia="ru-RU"/>
+        </w:rPr>
+        <w:t>«ЛЭТИ» им. В.И. Ульянова (Ленина)</w:t>
+      </w:r>
+    </w:p>
+    <w:p>
+      <w:pPr>
+        <w:spacing w:after="4" w:line="360" w:lineRule="auto"/>
+        <w:jc w:val="center"/>
+        <w:rPr>
+          <w:rFonts w:ascii="Times New Roman" w:eastAsia="Times New Roman" w:hAnsi="Times New Roman" w:cs="Times New Roman"/>
+          <w:b/>
+          <w:color w:val="000000"/>
+          <w:sz w:val="28"/>
+          <w:szCs w:val="28"/>
+          <w:lang w:eastAsia="ru-RU"/>
+        </w:rPr>
+      </w:pPr>
+      <w:r>
+        <w:rPr>
+          <w:rFonts w:ascii="Times New Roman" w:eastAsia="Times New Roman" w:hAnsi="Times New Roman" w:cs="Times New Roman"/>
+          <w:b/>
+          <w:color w:val="000000"/>
+          <w:sz w:val="28"/>
+          <w:szCs w:val="28"/>
+          <w:lang w:eastAsia="ru-RU"/>
+        </w:rPr>
+        <w:t xml:space="preserve">Кафедра </w:t>
+      </w:r>
+      <w:r>
+        <w:rPr>
+          <w:rFonts w:ascii="Times New Roman" w:eastAsia="Times New Roman" w:hAnsi="Times New Roman" w:cs="Times New Roman"/>
+          <w:b/>
+          <w:sz w:val="28"/>
+          <w:szCs w:val="28"/>
+          <w:lang w:eastAsia="ru-RU"/>
+        </w:rPr>
+        <w:t>ИБ</w:t>
+      </w:r>
+    </w:p>
+    <w:p>
+      <w:pPr>
+        <w:spacing w:after="4" w:line="360" w:lineRule="auto"/>
+        <w:jc w:val="center"/>
+        <w:rPr>
+          <w:rFonts w:ascii="Times New Roman" w:eastAsia="Times New Roman" w:hAnsi="Times New Roman" w:cs="Times New Roman"/>
+          <w:b/>
+          <w:caps/>
+          <w:color w:val="000000"/>
+          <w:sz w:val="28"/>
+          <w:szCs w:val="28"/>
+          <w:lang w:eastAsia="ru-RU"/>
+        </w:rPr>
+      </w:pPr>
+    </w:p>
+    <w:p>
+      <w:pPr>
+        <w:spacing w:after="4" w:line="360" w:lineRule="auto"/>
+        <w:jc w:val="center"/>
+        <w:rPr>
+          <w:rFonts w:ascii="Times New Roman" w:eastAsia="Times New Roman" w:hAnsi="Times New Roman" w:cs="Times New Roman"/>
+          <w:color w:val="000000"/>
+          <w:sz w:val="28"/>
+          <w:szCs w:val="28"/>
+          <w:lang w:eastAsia="ru-RU"/>
+        </w:rPr>
+      </w:pPr>
+    </w:p>
+    <w:p>
+      <w:pPr>
+        <w:spacing w:after="4" w:line="360" w:lineRule="auto"/>
+        <w:jc w:val="center"/>
+        <w:rPr>
+          <w:rFonts w:ascii="Times New Roman" w:eastAsia="Times New Roman" w:hAnsi="Times New Roman" w:cs="Times New Roman"/>
+          <w:color w:val="000000"/>
+          <w:sz w:val="28"/>
+          <w:szCs w:val="28"/>
+          <w:lang w:eastAsia="ru-RU"/>
+        </w:rPr>
+      </w:pPr>
+    </w:p>
+    <w:p>
+      <w:pPr>
+        <w:spacing w:after="4" w:line="360" w:lineRule="auto"/>
+        <w:jc w:val="center"/>
+        <w:rPr>
+          <w:rFonts w:ascii="Times New Roman" w:eastAsia="Times New Roman" w:hAnsi="Times New Roman" w:cs="Times New Roman"/>
+          <w:color w:val="000000"/>
+          <w:sz w:val="28"/>
+          <w:szCs w:val="28"/>
+          <w:lang w:eastAsia="ru-RU"/>
+        </w:rPr>
+      </w:pPr>
+    </w:p>
+    <w:p>
+      <w:pPr>
+        <w:spacing w:after="4" w:line="360" w:lineRule="auto"/>
+        <w:jc w:val="center"/>
+        <w:rPr>
+          <w:rFonts w:ascii="Times New Roman" w:eastAsia="Times New Roman" w:hAnsi="Times New Roman" w:cs="Times New Roman"/>
+          <w:color w:val="000000"/>
+          <w:sz w:val="28"/>
+          <w:szCs w:val="28"/>
+          <w:lang w:eastAsia="ru-RU"/>
+        </w:rPr>
+      </w:pPr>
+    </w:p>
+    <w:p>
+      <w:pPr>
+        <w:spacing w:after="0" w:line="360" w:lineRule="auto"/>
+        <w:jc w:val="center"/>
+        <w:rPr>
+          <w:rFonts w:ascii="Times New Roman" w:eastAsia="Times New Roman" w:hAnsi="Times New Roman" w:cs="Times New Roman"/>
+          <w:b/>
+          <w:bCs/>
+          <w:caps/>
+          <w:spacing w:val="5"/>
+          <w:sz w:val="28"/>
+          <w:szCs w:val="28"/>
+          <w:lang w:eastAsia="ru-RU"/>
+        </w:rPr>
+      </w:pPr>
+      <w:r>
+        <w:rPr>
+          <w:rFonts w:ascii="Times New Roman" w:eastAsia="Times New Roman" w:hAnsi="Times New Roman" w:cs="Times New Roman"/>
+          <w:b/>
+          <w:bCs/>
+          <w:caps/>
+          <w:spacing w:val="5"/>
+          <w:sz w:val="28"/>
+          <w:szCs w:val="28"/>
+          <w:lang w:eastAsia="ru-RU"/>
+        </w:rPr>
+        <w:t>отчет</w:t>
+      </w:r>
+    </w:p>
+    <w:p>
+      <w:pPr>
+        <w:spacing w:after="4" w:line="360" w:lineRule="auto"/>
+        <w:jc w:val="center"/>
+        <w:rPr>
+          <w:rFonts w:ascii="Times New Roman" w:eastAsia="Times New Roman" w:hAnsi="Times New Roman" w:cs="Times New Roman"/>
+          <w:b/>
+          <w:color w:val="FF0000"/>
+          <w:sz w:val="28"/>
+          <w:szCs w:val="28"/>
+          <w:lang w:eastAsia="ru-RU"/>
+        </w:rPr>
+      </w:pPr>
+      <w:r>
+        <w:rPr>
+          <w:rFonts w:ascii="Times New Roman" w:eastAsia="Times New Roman" w:hAnsi="Times New Roman" w:cs="Times New Roman"/>
+          <w:b/>
+          <w:color w:val="000000"/>
+          <w:sz w:val="28"/>
+          <w:szCs w:val="28"/>
+          <w:lang w:eastAsia="ru-RU"/>
+        </w:rPr>
+        <w:t xml:space="preserve">по </w:t>
+      </w:r>
+      <w:r>
+        <w:rPr>
+          <w:rFonts w:ascii="Times New Roman" w:eastAsia="Times New Roman" w:hAnsi="Times New Roman" w:cs="Times New Roman"/>
+          <w:b/>
+          <w:color w:val="000000"/>
+          <w:sz w:val="28"/>
+          <w:szCs w:val="28"/>
+          <w:lang w:eastAsia="ru-RU"/>
+        </w:rPr>
+        <w:t>лабораторной</w:t>
+      </w:r>
+      <w:r>
+        <w:rPr>
+          <w:rFonts w:ascii="Times New Roman" w:eastAsia="Times New Roman" w:hAnsi="Times New Roman" w:cs="Times New Roman"/>
+          <w:b/>
+          <w:color w:val="000000"/>
+          <w:sz w:val="28"/>
+          <w:szCs w:val="28"/>
+          <w:lang w:eastAsia="ru-RU"/>
+        </w:rPr>
+        <w:t xml:space="preserve"> работе</w:t>
+      </w:r>
+      <w:r>
+        <w:rPr>
+          <w:rFonts w:ascii="Times New Roman" w:eastAsia="Times New Roman" w:hAnsi="Times New Roman" w:cs="Times New Roman"/>
+          <w:b/>
+          <w:color w:val="000000"/>
+          <w:sz w:val="28"/>
+          <w:szCs w:val="28"/>
+          <w:lang w:eastAsia="ru-RU"/>
+        </w:rPr>
+        <w:t xml:space="preserve"> №1</w:t>
+      </w:r>
+    </w:p>
+    <w:p>
+      <w:pPr>
+        <w:spacing w:after="4" w:line="360" w:lineRule="auto"/>
+        <w:jc w:val="center"/>
+        <w:rPr>
+          <w:rFonts w:ascii="Times New Roman" w:eastAsia="Times New Roman" w:hAnsi="Times New Roman" w:cs="Times New Roman"/>
+          <w:b/>
+          <w:color w:val="000000"/>
+          <w:sz w:val="28"/>
+          <w:szCs w:val="28"/>
+          <w:lang w:eastAsia="ru-RU"/>
+        </w:rPr>
+      </w:pPr>
+      <w:r>
+        <w:rPr>
+          <w:rFonts w:ascii="Times New Roman" w:eastAsia="Times New Roman" w:hAnsi="Times New Roman" w:cs="Times New Roman"/>
+          <w:b/>
+          <w:color w:val="000000"/>
+          <w:sz w:val="28"/>
+          <w:szCs w:val="28"/>
+          <w:lang w:eastAsia="ru-RU"/>
+        </w:rPr>
+        <w:t>по дисциплине «</w:t>
+      </w:r>
+      <w:r>
+        <w:rPr>
+          <w:rFonts w:ascii="Times New Roman" w:eastAsia="Times New Roman" w:hAnsi="Times New Roman" w:cs="Times New Roman"/>
+          <w:b/>
+          <w:sz w:val="28"/>
+          <w:szCs w:val="28"/>
+          <w:lang w:eastAsia="ru-RU"/>
+        </w:rPr>
+        <w:t>Инженерно-техническая защита объектов информатизации</w:t>
+      </w:r>
+      <w:r>
+        <w:rPr>
+          <w:rFonts w:ascii="Times New Roman" w:eastAsia="Times New Roman" w:hAnsi="Times New Roman" w:cs="Times New Roman"/>
+          <w:b/>
+          <w:sz w:val="28"/>
+          <w:szCs w:val="28"/>
+          <w:lang w:eastAsia="ru-RU"/>
+        </w:rPr>
+        <w:t>»</w:t>
+      </w:r>
+    </w:p>
+    <w:p>
+      <w:pPr>
+        <w:spacing w:after="4" w:line="360" w:lineRule="auto"/>
+        <w:jc w:val="center"/>
+        <w:rPr>
+          <w:rFonts w:ascii="Times New Roman" w:eastAsia="Times New Roman" w:hAnsi="Times New Roman" w:cs="Times New Roman"/>
+          <w:color w:val="000000"/>
+          <w:sz w:val="28"/>
+          <w:szCs w:val="28"/>
+          <w:lang w:eastAsia="ru-RU"/>
+        </w:rPr>
+      </w:pPr>
+      <w:r>
+        <w:rPr>
+          <w:rFonts w:ascii="Times New Roman" w:eastAsia="Times New Roman" w:hAnsi="Times New Roman" w:cs="Times New Roman"/>
+          <w:b/>
+          <w:bCs/>
+          <w:color w:val="000000"/>
+          <w:spacing w:val="5"/>
+          <w:sz w:val="28"/>
+          <w:szCs w:val="28"/>
+          <w:lang w:eastAsia="ru-RU"/>
+        </w:rPr>
+        <w:t xml:space="preserve">Тема: </w:t>
+      </w:r>
+      <w:r>
+        <w:rPr>
+          <w:rFonts w:ascii="Times New Roman" w:eastAsia="Times New Roman" w:hAnsi="Times New Roman" w:cs="Times New Roman"/>
+          <w:b/>
+          <w:color w:val="000000"/>
+          <w:sz w:val="28"/>
+          <w:lang w:eastAsia="ru-RU"/>
+        </w:rPr>
+        <w:t>Исследование радиуса контролируемой зоны объекта информатизации на базе компьютерных сетей в защищенном исполнении</w:t>
+      </w:r>
+    </w:p>
+    <w:p>
+      <w:pPr>
+        <w:spacing w:after="4" w:line="360" w:lineRule="auto"/>
+        <w:ind w:hanging="10"/>
+        <w:jc w:val="center"/>
+        <w:rPr>
+          <w:rFonts w:ascii="Times New Roman" w:eastAsia="Times New Roman" w:hAnsi="Times New Roman" w:cs="Times New Roman"/>
+          <w:color w:val="000000"/>
+          <w:sz w:val="28"/>
+          <w:szCs w:val="28"/>
+          <w:lang w:eastAsia="ru-RU"/>
+        </w:rPr>
+      </w:pPr>
+    </w:p>
+    <w:p>
+      <w:pPr>
+        <w:spacing w:after="4" w:line="360" w:lineRule="auto"/>
+        <w:ind w:hanging="10"/>
+        <w:jc w:val="center"/>
+        <w:rPr>
+          <w:rFonts w:ascii="Times New Roman" w:eastAsia="Times New Roman" w:hAnsi="Times New Roman" w:cs="Times New Roman"/>
+          <w:color w:val="000000"/>
+          <w:sz w:val="28"/>
+          <w:szCs w:val="28"/>
+          <w:lang w:eastAsia="ru-RU"/>
+        </w:rPr>
+      </w:pPr>
+    </w:p>
+    <w:p>
+      <w:pPr>
+        <w:spacing w:after="4" w:line="360" w:lineRule="auto"/>
+        <w:ind w:hanging="10"/>
+        <w:jc w:val="center"/>
+        <w:rPr>
+          <w:rFonts w:ascii="Times New Roman" w:eastAsia="Times New Roman" w:hAnsi="Times New Roman" w:cs="Times New Roman"/>
+          <w:color w:val="000000"/>
+          <w:sz w:val="28"/>
+          <w:szCs w:val="28"/>
+          <w:lang w:eastAsia="ru-RU"/>
+        </w:rPr>
+      </w:pPr>
+    </w:p>
+    <w:tbl>
+      <w:tblPr>
+        <w:tblW w:w="5000" w:type="pct"/>
+        <w:tblLook w:val="04A0" w:firstRow="1" w:lastRow="0" w:firstColumn="1" w:lastColumn="0" w:noHBand="0" w:noVBand="1"/>
+      </w:tblPr>
+      <w:tblGrid>
+        <w:gridCol w:w="4128"/>
+        <w:gridCol w:w="2477"/>
+        <w:gridCol w:w="2750"/>
+      </w:tblGrid>
+      <w:tr>
+        <w:trPr>
+          <w:trHeight w:val="614"/>
+        </w:trPr>
+        <w:tc>
+          <w:tcPr>
+            <w:tcW w:w="2206" w:type="pct"/>
+            <w:vAlign w:val="bottom"/>
+            <w:hideMark/>
+          </w:tcPr>
+          <w:p>
+            <w:pPr>
+              <w:spacing w:after="4" w:line="266" w:lineRule="auto"/>
+              <w:ind w:hanging="10"/>
+              <w:jc w:val="both"/>
+              <w:rPr>
+                <w:rFonts w:ascii="Times New Roman" w:eastAsia="Times New Roman" w:hAnsi="Times New Roman" w:cs="Times New Roman"/>
+                <w:sz w:val="28"/>
+                <w:szCs w:val="28"/>
+                <w:lang w:eastAsia="ru-RU"/>
+              </w:rPr>
+            </w:pPr>
+            <w:r>
+              <w:rPr>
+                <w:rFonts w:ascii="Times New Roman" w:eastAsia="Times New Roman" w:hAnsi="Times New Roman" w:cs="Times New Roman"/>
+                <w:sz w:val="28"/>
+                <w:szCs w:val="28"/>
+                <w:lang w:eastAsia="ru-RU"/>
+              </w:rPr>
+              <w:t>Студенты гр. 3361</w:t>
+            </w:r>
+          </w:p>
+        </w:tc>
+        <w:tc>
+          <w:tcPr>
+            <w:tcW w:w="1324" w:type="pct"/>
+            <w:tcBorders>
+              <w:top w:val="nil"/>
+              <w:left w:val="nil"/>
+              <w:bottom w:val="single" w:sz="4" w:space="0" w:color="auto"/>
+              <w:right w:val="nil"/>
+            </w:tcBorders>
+            <w:vAlign w:val="bottom"/>
+          </w:tcPr>
+          <w:p>
+            <w:pPr>
+              <w:spacing w:after="4" w:line="266" w:lineRule="auto"/>
+              <w:ind w:hanging="10"/>
+              <w:jc w:val="both"/>
+              <w:rPr>
+                <w:rFonts w:ascii="Times New Roman" w:eastAsia="Times New Roman" w:hAnsi="Times New Roman" w:cs="Times New Roman"/>
+                <w:sz w:val="28"/>
+                <w:szCs w:val="28"/>
+                <w:lang w:eastAsia="ru-RU"/>
+              </w:rPr>
+            </w:pPr>
+          </w:p>
+        </w:tc>
+        <w:tc>
+          <w:tcPr>
+            <w:tcW w:w="1470" w:type="pct"/>
+            <w:vAlign w:val="bottom"/>
+            <w:hideMark/>
+          </w:tcPr>
+          <w:p>
+            <w:pPr>
+              <w:spacing w:after="4" w:line="266" w:lineRule="auto"/>
+              <w:ind w:hanging="10"/>
+              <w:jc w:val="center"/>
+              <w:rPr>
+                <w:rFonts w:ascii="Times New Roman" w:eastAsia="Times New Roman" w:hAnsi="Times New Roman" w:cs="Times New Roman"/>
+                <w:sz w:val="28"/>
+                <w:szCs w:val="28"/>
+                <w:lang w:eastAsia="ru-RU"/>
+              </w:rPr>
+            </w:pPr>
+            <w:r>
+              <w:rPr>
+                <w:rFonts w:ascii="Times New Roman" w:eastAsia="Times New Roman" w:hAnsi="Times New Roman" w:cs="Times New Roman"/>
+                <w:sz w:val="28"/>
+                <w:szCs w:val="28"/>
+                <w:lang w:eastAsia="ru-RU"/>
+              </w:rPr>
+              <w:t>Воловик П.А.</w:t>
+            </w:r>
+          </w:p>
+        </w:tc>
+      </w:tr>
+      <w:tr>
+        <w:trPr>
+          <w:trHeight w:val="614"/>
+        </w:trPr>
+        <w:tc>
+          <w:tcPr>
+            <w:tcW w:w="2206" w:type="pct"/>
+            <w:vAlign w:val="bottom"/>
+          </w:tcPr>
+          <w:p>
+            <w:pPr>
+              <w:spacing w:after="4" w:line="266" w:lineRule="auto"/>
+              <w:ind w:hanging="10"/>
+              <w:jc w:val="both"/>
+              <w:rPr>
+                <w:rFonts w:ascii="Times New Roman" w:eastAsia="Times New Roman" w:hAnsi="Times New Roman" w:cs="Times New Roman"/>
+                <w:sz w:val="28"/>
+                <w:szCs w:val="28"/>
+                <w:lang w:eastAsia="ru-RU"/>
+              </w:rPr>
+            </w:pPr>
+          </w:p>
+        </w:tc>
+        <w:tc>
+          <w:tcPr>
+            <w:tcW w:w="1324" w:type="pct"/>
+            <w:tcBorders>
+              <w:top w:val="nil"/>
+              <w:left w:val="nil"/>
+              <w:bottom w:val="single" w:sz="4" w:space="0" w:color="auto"/>
+              <w:right w:val="nil"/>
+            </w:tcBorders>
+            <w:vAlign w:val="bottom"/>
+          </w:tcPr>
+          <w:p>
+            <w:pPr>
+              <w:spacing w:after="4" w:line="266" w:lineRule="auto"/>
+              <w:ind w:hanging="10"/>
+              <w:jc w:val="both"/>
+              <w:rPr>
+                <w:rFonts w:ascii="Times New Roman" w:eastAsia="Times New Roman" w:hAnsi="Times New Roman" w:cs="Times New Roman"/>
+                <w:sz w:val="28"/>
+                <w:szCs w:val="28"/>
+                <w:lang w:eastAsia="ru-RU"/>
+              </w:rPr>
+            </w:pPr>
+          </w:p>
+        </w:tc>
+        <w:tc>
+          <w:tcPr>
+            <w:tcW w:w="1470" w:type="pct"/>
+            <w:vAlign w:val="bottom"/>
+            <w:hideMark/>
+          </w:tcPr>
+          <w:p>
+            <w:pPr>
+              <w:spacing w:after="4" w:line="266" w:lineRule="auto"/>
+              <w:ind w:hanging="10"/>
+              <w:jc w:val="center"/>
+              <w:rPr>
+                <w:rFonts w:ascii="Times New Roman" w:eastAsia="Times New Roman" w:hAnsi="Times New Roman" w:cs="Times New Roman"/>
+                <w:sz w:val="28"/>
+                <w:szCs w:val="28"/>
+                <w:lang w:eastAsia="ru-RU"/>
+              </w:rPr>
+            </w:pPr>
+            <w:r>
+              <w:rPr>
+                <w:rFonts w:ascii="Times New Roman" w:eastAsia="Times New Roman" w:hAnsi="Times New Roman" w:cs="Times New Roman"/>
+                <w:sz w:val="28"/>
+                <w:szCs w:val="28"/>
+                <w:lang w:eastAsia="ru-RU"/>
+              </w:rPr>
+              <w:t>Столетов А.С.</w:t>
+            </w:r>
+          </w:p>
+        </w:tc>
+      </w:tr>
+      <w:tr>
+        <w:trPr>
+          <w:trHeight w:val="614"/>
+        </w:trPr>
+        <w:tc>
+          <w:tcPr>
+            <w:tcW w:w="2206" w:type="pct"/>
+            <w:vAlign w:val="bottom"/>
+          </w:tcPr>
+          <w:p>
+            <w:pPr>
+              <w:spacing w:after="4" w:line="266" w:lineRule="auto"/>
+              <w:ind w:hanging="10"/>
+              <w:jc w:val="both"/>
+              <w:rPr>
+                <w:rFonts w:ascii="Times New Roman" w:eastAsia="Times New Roman" w:hAnsi="Times New Roman" w:cs="Times New Roman"/>
+                <w:sz w:val="28"/>
+                <w:szCs w:val="28"/>
+                <w:lang w:eastAsia="ru-RU"/>
+              </w:rPr>
+            </w:pPr>
+          </w:p>
+        </w:tc>
+        <w:tc>
+          <w:tcPr>
+            <w:tcW w:w="1324" w:type="pct"/>
+            <w:tcBorders>
+              <w:top w:val="nil"/>
+              <w:left w:val="nil"/>
+              <w:bottom w:val="single" w:sz="4" w:space="0" w:color="auto"/>
+              <w:right w:val="nil"/>
+            </w:tcBorders>
+            <w:vAlign w:val="bottom"/>
+          </w:tcPr>
+          <w:p>
+            <w:pPr>
+              <w:spacing w:after="4" w:line="266" w:lineRule="auto"/>
+              <w:ind w:hanging="10"/>
+              <w:jc w:val="both"/>
+              <w:rPr>
+                <w:rFonts w:ascii="Times New Roman" w:eastAsia="Times New Roman" w:hAnsi="Times New Roman" w:cs="Times New Roman"/>
+                <w:sz w:val="28"/>
+                <w:szCs w:val="28"/>
+                <w:lang w:eastAsia="ru-RU"/>
+              </w:rPr>
+            </w:pPr>
+          </w:p>
+        </w:tc>
+        <w:tc>
+          <w:tcPr>
+            <w:tcW w:w="1470" w:type="pct"/>
+            <w:vAlign w:val="bottom"/>
+            <w:hideMark/>
+          </w:tcPr>
+          <w:p>
+            <w:pPr>
+              <w:spacing w:after="4" w:line="266" w:lineRule="auto"/>
+              <w:ind w:hanging="10"/>
+              <w:jc w:val="center"/>
+              <w:rPr>
+                <w:rFonts w:ascii="Times New Roman" w:eastAsia="Times New Roman" w:hAnsi="Times New Roman" w:cs="Times New Roman"/>
+                <w:sz w:val="28"/>
+                <w:szCs w:val="28"/>
+                <w:lang w:eastAsia="ru-RU"/>
+              </w:rPr>
+            </w:pPr>
+            <w:r>
+              <w:rPr>
+                <w:rFonts w:ascii="Times New Roman" w:eastAsia="Times New Roman" w:hAnsi="Times New Roman" w:cs="Times New Roman"/>
+                <w:sz w:val="28"/>
+                <w:szCs w:val="28"/>
+                <w:lang w:eastAsia="ru-RU"/>
+              </w:rPr>
+              <w:t>Субботин Д.А.</w:t>
+            </w:r>
+          </w:p>
+        </w:tc>
+      </w:tr>
+      <w:tr>
+        <w:trPr>
+          <w:trHeight w:val="614"/>
+        </w:trPr>
+        <w:tc>
+          <w:tcPr>
+            <w:tcW w:w="2206" w:type="pct"/>
+            <w:vAlign w:val="bottom"/>
+            <w:hideMark/>
+          </w:tcPr>
+          <w:p>
+            <w:pPr>
+              <w:spacing w:after="4" w:line="266" w:lineRule="auto"/>
+              <w:ind w:hanging="10"/>
+              <w:jc w:val="both"/>
+              <w:rPr>
+                <w:rFonts w:ascii="Times New Roman" w:eastAsia="Times New Roman" w:hAnsi="Times New Roman" w:cs="Times New Roman"/>
+                <w:sz w:val="28"/>
+                <w:szCs w:val="28"/>
+                <w:lang w:eastAsia="ru-RU"/>
+              </w:rPr>
+            </w:pPr>
+            <w:r>
+              <w:rPr>
+                <w:rFonts w:ascii="Times New Roman" w:eastAsia="Times New Roman" w:hAnsi="Times New Roman" w:cs="Times New Roman"/>
+                <w:sz w:val="28"/>
+                <w:szCs w:val="28"/>
+                <w:lang w:eastAsia="ru-RU"/>
+              </w:rPr>
+              <w:t>Преподаватель</w:t>
+            </w:r>
+          </w:p>
+        </w:tc>
+        <w:tc>
+          <w:tcPr>
+            <w:tcW w:w="1324" w:type="pct"/>
+            <w:tcBorders>
+              <w:top w:val="single" w:sz="4" w:space="0" w:color="auto"/>
+              <w:left w:val="nil"/>
+              <w:bottom w:val="single" w:sz="4" w:space="0" w:color="auto"/>
+              <w:right w:val="nil"/>
+            </w:tcBorders>
+            <w:vAlign w:val="bottom"/>
+          </w:tcPr>
+          <w:p>
+            <w:pPr>
+              <w:spacing w:after="4" w:line="266" w:lineRule="auto"/>
+              <w:ind w:hanging="10"/>
+              <w:jc w:val="both"/>
+              <w:rPr>
+                <w:rFonts w:ascii="Times New Roman" w:eastAsia="Times New Roman" w:hAnsi="Times New Roman" w:cs="Times New Roman"/>
+                <w:sz w:val="28"/>
+                <w:szCs w:val="28"/>
+                <w:lang w:eastAsia="ru-RU"/>
+              </w:rPr>
+            </w:pPr>
+          </w:p>
+        </w:tc>
+        <w:tc>
+          <w:tcPr>
+            <w:tcW w:w="1470" w:type="pct"/>
+            <w:vAlign w:val="bottom"/>
+            <w:hideMark/>
+          </w:tcPr>
+          <w:p>
+            <w:pPr>
+              <w:spacing w:after="4" w:line="266" w:lineRule="auto"/>
+              <w:ind w:hanging="10"/>
+              <w:jc w:val="center"/>
+              <w:rPr>
+                <w:rFonts w:ascii="Times New Roman" w:eastAsia="Times New Roman" w:hAnsi="Times New Roman" w:cs="Times New Roman"/>
+                <w:sz w:val="28"/>
+                <w:szCs w:val="28"/>
+                <w:lang w:eastAsia="ru-RU"/>
+              </w:rPr>
+            </w:pPr>
+            <w:r>
+              <w:rPr>
+                <w:rFonts w:ascii="Times New Roman" w:eastAsia="Times New Roman" w:hAnsi="Times New Roman" w:cs="Times New Roman"/>
+                <w:sz w:val="28"/>
+                <w:szCs w:val="28"/>
+                <w:lang w:eastAsia="ru-RU"/>
+              </w:rPr>
+              <w:t>Сабынин В.Н.</w:t>
+            </w:r>
+          </w:p>
+        </w:tc>
+      </w:tr>
+    </w:tbl>
+    <w:p>
+      <w:pPr>
+        <w:spacing w:after="4" w:line="360" w:lineRule="auto"/>
+        <w:ind w:hanging="10"/>
+        <w:jc w:val="center"/>
+        <w:rPr>
+          <w:rFonts w:ascii="Times New Roman" w:eastAsia="Times New Roman" w:hAnsi="Times New Roman" w:cs="Times New Roman"/>
+          <w:bCs/>
+          <w:sz w:val="28"/>
+          <w:szCs w:val="28"/>
+          <w:lang w:eastAsia="ru-RU"/>
+        </w:rPr>
+      </w:pPr>
+    </w:p>
+    <w:p>
+      <w:pPr>
+        <w:spacing w:after="4" w:line="360" w:lineRule="auto"/>
+        <w:ind w:hanging="10"/>
+        <w:jc w:val="center"/>
+        <w:rPr>
+          <w:rFonts w:ascii="Times New Roman" w:eastAsia="Times New Roman" w:hAnsi="Times New Roman" w:cs="Times New Roman"/>
+          <w:bCs/>
+          <w:sz w:val="28"/>
+          <w:szCs w:val="28"/>
+          <w:lang w:eastAsia="ru-RU"/>
+        </w:rPr>
+      </w:pPr>
+    </w:p>
+    <w:p>
+      <w:pPr>
+        <w:spacing w:after="4" w:line="360" w:lineRule="auto"/>
+        <w:ind w:hanging="10"/>
+        <w:jc w:val="center"/>
+        <w:rPr>
+          <w:rFonts w:ascii="Times New Roman" w:eastAsia="Times New Roman" w:hAnsi="Times New Roman" w:cs="Times New Roman"/>
+          <w:bCs/>
+          <w:sz w:val="28"/>
+          <w:szCs w:val="28"/>
+          <w:lang w:eastAsia="ru-RU"/>
+        </w:rPr>
+      </w:pPr>
+      <w:r>
+        <w:rPr>
+          <w:rFonts w:ascii="Times New Roman" w:eastAsia="Times New Roman" w:hAnsi="Times New Roman" w:cs="Times New Roman"/>
+          <w:bCs/>
+          <w:sz w:val="28"/>
+          <w:szCs w:val="28"/>
+          <w:lang w:eastAsia="ru-RU"/>
+        </w:rPr>
+        <w:t>Санкт-Петербург</w:t>
+      </w:r>
+    </w:p>
+    <w:p>
+      <w:pPr>
+        <w:spacing w:after="4" w:line="360" w:lineRule="auto"/>
+        <w:ind w:hanging="10"/>
+        <w:jc w:val="center"/>
+        <w:rPr>
+          <w:rFonts w:ascii="Times New Roman" w:eastAsia="Times New Roman" w:hAnsi="Times New Roman" w:cs="Times New Roman"/>
+          <w:b/>
+          <w:caps/>
+          <w:sz w:val="28"/>
+          <w:szCs w:val="28"/>
+          <w:highlight w:val="yellow"/>
+          <w:lang w:eastAsia="ru-RU"/>
+        </w:rPr>
+      </w:pPr>
+      <w:r>
+        <w:rPr>
+          <w:rFonts w:ascii="Times New Roman" w:eastAsia="Times New Roman" w:hAnsi="Times New Roman" w:cs="Times New Roman"/>
+          <w:bCs/>
+          <w:sz w:val="28"/>
+          <w:szCs w:val="28"/>
+          <w:lang w:eastAsia="ru-RU"/>
+        </w:rPr>
+        <w:t>2018</w:t>
+      </w:r>
+    </w:p>
+    <w:p>
+      <w:pPr>
+        <w:spacing w:before="240" w:after="120"/>
         <w:ind w:firstLine="709"/>
         <w:jc w:val="both"/>
         <w:rPr>
           <w:rFonts w:ascii="Times New Roman" w:hAnsi="Times New Roman" w:cs="Times New Roman"/>
-          <w:sz w:val="28"/>
-          <w:szCs w:val="28"/>
-        </w:rPr>
-      </w:pPr>
-      <w:r>
-        <w:rPr>
-          <w:rFonts w:ascii="Times New Roman" w:hAnsi="Times New Roman" w:cs="Times New Roman"/>
-          <w:b/>
-          <w:sz w:val="28"/>
-          <w:szCs w:val="28"/>
-        </w:rPr>
-        <w:t>Тема</w:t>
-      </w:r>
-      <w:r>
-        <w:rPr>
-          <w:rFonts w:ascii="Times New Roman" w:hAnsi="Times New Roman" w:cs="Times New Roman"/>
-          <w:sz w:val="28"/>
-          <w:szCs w:val="28"/>
-        </w:rPr>
-        <w:t xml:space="preserve">: Исследование радиуса контролируемой зоны объекта информатизации на базе компьютерных сетей в защищенном исполнении. </w:t>
-      </w:r>
-    </w:p>
-    <w:p>
-      <w:pPr>
+          <w:b/>
+          <w:sz w:val="28"/>
+          <w:szCs w:val="28"/>
+        </w:rPr>
+      </w:pPr>
+      <w:r>
+        <w:rPr>
+          <w:rFonts w:ascii="Times New Roman" w:hAnsi="Times New Roman" w:cs="Times New Roman"/>
+          <w:b/>
+          <w:sz w:val="28"/>
+          <w:szCs w:val="28"/>
+        </w:rPr>
+        <w:lastRenderedPageBreak/>
+        <w:t>Цель лабораторной работы</w:t>
+      </w:r>
+      <w:r>
+        <w:rPr>
+          <w:rFonts w:ascii="Times New Roman" w:hAnsi="Times New Roman" w:cs="Times New Roman"/>
+          <w:b/>
+          <w:sz w:val="28"/>
+          <w:szCs w:val="28"/>
+        </w:rPr>
+        <w:t>.</w:t>
+      </w:r>
+    </w:p>
+    <w:p>
+      <w:pPr>
+        <w:spacing w:after="0"/>
         <w:ind w:firstLine="709"/>
         <w:jc w:val="both"/>
         <w:rPr>
           <w:rFonts w:ascii="Times New Roman" w:hAnsi="Times New Roman" w:cs="Times New Roman"/>
-          <w:b/>
-          <w:sz w:val="28"/>
-          <w:szCs w:val="28"/>
-        </w:rPr>
-      </w:pPr>
-      <w:r>
-        <w:rPr>
-          <w:rFonts w:ascii="Times New Roman" w:hAnsi="Times New Roman" w:cs="Times New Roman"/>
-          <w:b/>
-          <w:sz w:val="28"/>
-          <w:szCs w:val="28"/>
-        </w:rPr>
-        <w:t>Цель лабораторной работы</w:t>
-      </w:r>
-    </w:p>
-    <w:p>
-      <w:pPr>
+          <w:sz w:val="28"/>
+          <w:szCs w:val="28"/>
+        </w:rPr>
+      </w:pPr>
+      <w:r>
+        <w:rPr>
+          <w:rFonts w:ascii="Times New Roman" w:hAnsi="Times New Roman" w:cs="Times New Roman"/>
+          <w:sz w:val="28"/>
+          <w:szCs w:val="28"/>
+        </w:rPr>
+        <w:t>Получить практические навыки в определении радиуса контролируемой зоны и факторы, влияющие на его размеры.</w:t>
+      </w:r>
+    </w:p>
+    <w:p>
+      <w:pPr>
+        <w:spacing w:before="240" w:after="120"/>
         <w:ind w:firstLine="709"/>
         <w:jc w:val="both"/>
         <w:rPr>
@@ -64,14 +909,25 @@
       <w:r>
         <w:rPr>
           <w:rFonts w:ascii="Times New Roman" w:hAnsi="Times New Roman" w:cs="Times New Roman"/>
-          <w:sz w:val="28"/>
-          <w:szCs w:val="28"/>
-        </w:rPr>
-        <w:t>Получить практические навыки в определении радиуса контролируемой зоны и факторы, влияющие на его размеры.</w:t>
-      </w:r>
-    </w:p>
-    <w:p>
-      <w:pPr>
+          <w:b/>
+          <w:sz w:val="28"/>
+          <w:szCs w:val="28"/>
+        </w:rPr>
+        <w:t>Задание №1</w:t>
+      </w:r>
+      <w:r>
+        <w:rPr>
+          <w:rFonts w:ascii="Times New Roman" w:hAnsi="Times New Roman" w:cs="Times New Roman"/>
+          <w:b/>
+          <w:sz w:val="28"/>
+          <w:szCs w:val="28"/>
+        </w:rPr>
+        <w:t>.</w:t>
+      </w:r>
+    </w:p>
+    <w:p>
+      <w:pPr>
+        <w:spacing w:after="0"/>
         <w:ind w:firstLine="709"/>
         <w:jc w:val="both"/>
         <w:rPr>
@@ -83,79 +939,106 @@
       <w:r>
         <w:rPr>
           <w:rFonts w:ascii="Times New Roman" w:hAnsi="Times New Roman" w:cs="Times New Roman"/>
-          <w:b/>
-          <w:sz w:val="28"/>
-          <w:szCs w:val="28"/>
-        </w:rPr>
-        <w:t>Задание №1</w:t>
-      </w:r>
-      <w:r>
-        <w:rPr>
-          <w:rFonts w:ascii="Times New Roman" w:hAnsi="Times New Roman" w:cs="Times New Roman"/>
-          <w:sz w:val="28"/>
-          <w:szCs w:val="28"/>
-        </w:rPr>
-        <w:t xml:space="preserve">. </w:t>
-      </w:r>
-    </w:p>
-    <w:p>
-      <w:pPr>
+          <w:sz w:val="28"/>
+          <w:szCs w:val="28"/>
+        </w:rPr>
+        <w:t>Определить</w:t>
+      </w:r>
+      <w:r>
+        <w:rPr>
+          <w:rFonts w:ascii="Times New Roman" w:hAnsi="Times New Roman" w:cs="Times New Roman"/>
+          <w:sz w:val="28"/>
+          <w:szCs w:val="28"/>
+        </w:rPr>
+        <w:t xml:space="preserve"> радиус контролируемой зоны R</w:t>
+      </w:r>
+      <w:r>
+        <w:rPr>
+          <w:rFonts w:ascii="Times New Roman" w:hAnsi="Times New Roman" w:cs="Times New Roman"/>
+          <w:sz w:val="28"/>
+          <w:szCs w:val="28"/>
+        </w:rPr>
+        <w:t>.</w:t>
+      </w:r>
+    </w:p>
+    <w:p>
+      <w:pPr>
+        <w:spacing w:before="240" w:after="120"/>
         <w:ind w:firstLine="709"/>
         <w:jc w:val="both"/>
         <w:rPr>
           <w:rFonts w:ascii="Times New Roman" w:hAnsi="Times New Roman" w:cs="Times New Roman"/>
-          <w:sz w:val="28"/>
-          <w:szCs w:val="28"/>
-        </w:rPr>
-      </w:pPr>
-      <w:r>
-        <w:rPr>
-          <w:rFonts w:ascii="Times New Roman" w:hAnsi="Times New Roman" w:cs="Times New Roman"/>
-          <w:sz w:val="28"/>
-          <w:szCs w:val="28"/>
-        </w:rPr>
-        <w:t>Определить</w:t>
-      </w:r>
-      <w:r>
-        <w:rPr>
-          <w:rFonts w:ascii="Times New Roman" w:hAnsi="Times New Roman" w:cs="Times New Roman"/>
-          <w:sz w:val="28"/>
-          <w:szCs w:val="28"/>
-        </w:rPr>
-        <w:t xml:space="preserve"> радиус контролируемой зоны R</w:t>
-      </w:r>
-      <w:r>
-        <w:rPr>
-          <w:rFonts w:ascii="Times New Roman" w:hAnsi="Times New Roman" w:cs="Times New Roman"/>
-          <w:sz w:val="28"/>
-          <w:szCs w:val="28"/>
-        </w:rPr>
-        <w:t xml:space="preserve">. </w:t>
-      </w:r>
-    </w:p>
-    <w:p>
-      <w:pPr>
+          <w:b/>
+          <w:sz w:val="28"/>
+          <w:szCs w:val="28"/>
+        </w:rPr>
+      </w:pPr>
+      <w:r>
+        <w:rPr>
+          <w:rFonts w:ascii="Times New Roman" w:hAnsi="Times New Roman" w:cs="Times New Roman"/>
+          <w:b/>
+          <w:sz w:val="28"/>
+          <w:szCs w:val="28"/>
+        </w:rPr>
+        <w:t>Исходные данные</w:t>
+      </w:r>
+      <w:r>
+        <w:rPr>
+          <w:rFonts w:ascii="Times New Roman" w:hAnsi="Times New Roman" w:cs="Times New Roman"/>
+          <w:b/>
+          <w:sz w:val="28"/>
+          <w:szCs w:val="28"/>
+        </w:rPr>
+        <w:t>.</w:t>
+      </w:r>
+    </w:p>
+    <w:p>
+      <w:pPr>
+        <w:spacing w:after="120"/>
         <w:ind w:firstLine="709"/>
         <w:jc w:val="both"/>
         <w:rPr>
           <w:rFonts w:ascii="Times New Roman" w:hAnsi="Times New Roman" w:cs="Times New Roman"/>
-          <w:b/>
-          <w:sz w:val="28"/>
-          <w:szCs w:val="28"/>
-        </w:rPr>
-      </w:pPr>
-      <w:r>
-        <w:rPr>
-          <w:rFonts w:ascii="Times New Roman" w:hAnsi="Times New Roman" w:cs="Times New Roman"/>
-          <w:b/>
-          <w:sz w:val="28"/>
-          <w:szCs w:val="28"/>
-        </w:rPr>
-        <w:t xml:space="preserve">Задание №2. </w:t>
-      </w:r>
-    </w:p>
-    <w:p>
-      <w:pPr>
+          <w:sz w:val="28"/>
+          <w:szCs w:val="28"/>
+        </w:rPr>
+      </w:pPr>
+      <w:r>
+        <w:rPr>
+          <w:rFonts w:ascii="Times New Roman" w:hAnsi="Times New Roman" w:cs="Times New Roman"/>
+          <w:sz w:val="28"/>
+          <w:szCs w:val="28"/>
+        </w:rPr>
+        <w:t xml:space="preserve">На объекте 10 ПЭВМ. Из актов </w:t>
+      </w:r>
+      <w:r>
+        <w:rPr>
+          <w:rFonts w:ascii="Times New Roman" w:hAnsi="Times New Roman" w:cs="Times New Roman"/>
+          <w:sz w:val="28"/>
+          <w:szCs w:val="28"/>
+        </w:rPr>
+        <w:t>специ</w:t>
+      </w:r>
+      <w:r>
+        <w:rPr>
+          <w:rFonts w:ascii="Times New Roman" w:hAnsi="Times New Roman" w:cs="Times New Roman"/>
+          <w:sz w:val="28"/>
+          <w:szCs w:val="28"/>
+        </w:rPr>
+        <w:t>сследований</w:t>
+      </w:r>
+      <w:r>
+        <w:rPr>
+          <w:rFonts w:ascii="Times New Roman" w:hAnsi="Times New Roman" w:cs="Times New Roman"/>
+          <w:sz w:val="28"/>
+          <w:szCs w:val="28"/>
+        </w:rPr>
+        <w:t xml:space="preserve"> ПЭВМ, известно, что радиусы зон №2 ПЭВМ соответственно равны:</w:t>
+      </w:r>
+    </w:p>
+    <w:p>
+      <w:pPr>
+        <w:spacing w:after="120"/>
         <w:ind w:firstLine="709"/>
         <w:jc w:val="both"/>
         <w:rPr>
@@ -170,367 +1053,34 @@
           <w:sz w:val="28"/>
           <w:szCs w:val="28"/>
         </w:rPr>
-        <w:t>Разработать мероприятия по его уменьшению.</w:t>
-      </w:r>
-    </w:p>
-    <w:p>
-      <w:pPr>
-        <w:jc w:val="both"/>
-        <w:rPr>
-          <w:rFonts w:ascii="Times New Roman" w:hAnsi="Times New Roman" w:cs="Times New Roman"/>
-          <w:sz w:val="28"/>
-          <w:szCs w:val="28"/>
-        </w:rPr>
-      </w:pPr>
-    </w:p>
-    <w:p>
-      <w:pPr>
-        <w:jc w:val="both"/>
-        <w:rPr>
-          <w:rFonts w:ascii="Times New Roman" w:hAnsi="Times New Roman" w:cs="Times New Roman"/>
-          <w:sz w:val="28"/>
-          <w:szCs w:val="28"/>
-        </w:rPr>
-      </w:pPr>
-    </w:p>
-    <w:p>
-      <w:pPr>
-        <w:jc w:val="both"/>
-        <w:rPr>
-          <w:rFonts w:ascii="Times New Roman" w:hAnsi="Times New Roman" w:cs="Times New Roman"/>
-          <w:sz w:val="28"/>
-          <w:szCs w:val="28"/>
-        </w:rPr>
-      </w:pPr>
-    </w:p>
-    <w:p>
-      <w:pPr>
-        <w:jc w:val="both"/>
-        <w:rPr>
-          <w:rFonts w:ascii="Times New Roman" w:hAnsi="Times New Roman" w:cs="Times New Roman"/>
-          <w:sz w:val="28"/>
-          <w:szCs w:val="28"/>
-        </w:rPr>
-      </w:pPr>
-      <w:bookmarkStart w:id="0" w:name="_GoBack"/>
-      <w:bookmarkEnd w:id="0"/>
-    </w:p>
-    <w:p>
-      <w:pPr>
-        <w:jc w:val="both"/>
-        <w:rPr>
-          <w:rFonts w:ascii="Times New Roman" w:hAnsi="Times New Roman" w:cs="Times New Roman"/>
-          <w:sz w:val="28"/>
-          <w:szCs w:val="28"/>
-        </w:rPr>
-      </w:pPr>
-    </w:p>
-    <w:p>
-      <w:pPr>
-        <w:jc w:val="both"/>
-        <w:rPr>
-          <w:rFonts w:ascii="Times New Roman" w:hAnsi="Times New Roman" w:cs="Times New Roman"/>
-          <w:sz w:val="28"/>
-          <w:szCs w:val="28"/>
-        </w:rPr>
-      </w:pPr>
-    </w:p>
-    <w:p>
-      <w:pPr>
-        <w:jc w:val="both"/>
-        <w:rPr>
-          <w:rFonts w:ascii="Times New Roman" w:hAnsi="Times New Roman" w:cs="Times New Roman"/>
-          <w:sz w:val="28"/>
-          <w:szCs w:val="28"/>
-        </w:rPr>
-      </w:pPr>
-    </w:p>
-    <w:p>
-      <w:pPr>
-        <w:jc w:val="both"/>
-        <w:rPr>
-          <w:rFonts w:ascii="Times New Roman" w:hAnsi="Times New Roman" w:cs="Times New Roman"/>
-          <w:sz w:val="28"/>
-          <w:szCs w:val="28"/>
-        </w:rPr>
-      </w:pPr>
-    </w:p>
-    <w:p>
-      <w:pPr>
-        <w:jc w:val="both"/>
-        <w:rPr>
-          <w:rFonts w:ascii="Times New Roman" w:hAnsi="Times New Roman" w:cs="Times New Roman"/>
-          <w:sz w:val="28"/>
-          <w:szCs w:val="28"/>
-        </w:rPr>
-      </w:pPr>
-    </w:p>
-    <w:p>
-      <w:pPr>
-        <w:jc w:val="both"/>
-        <w:rPr>
-          <w:rFonts w:ascii="Times New Roman" w:hAnsi="Times New Roman" w:cs="Times New Roman"/>
-          <w:sz w:val="28"/>
-          <w:szCs w:val="28"/>
-        </w:rPr>
-      </w:pPr>
-    </w:p>
-    <w:p>
-      <w:pPr>
-        <w:jc w:val="both"/>
-        <w:rPr>
-          <w:rFonts w:ascii="Times New Roman" w:hAnsi="Times New Roman" w:cs="Times New Roman"/>
-          <w:sz w:val="28"/>
-          <w:szCs w:val="28"/>
-        </w:rPr>
-      </w:pPr>
-    </w:p>
-    <w:p>
-      <w:pPr>
-        <w:jc w:val="both"/>
-        <w:rPr>
-          <w:rFonts w:ascii="Times New Roman" w:hAnsi="Times New Roman" w:cs="Times New Roman"/>
-          <w:sz w:val="28"/>
-          <w:szCs w:val="28"/>
-        </w:rPr>
-      </w:pPr>
-    </w:p>
-    <w:p>
-      <w:pPr>
-        <w:jc w:val="both"/>
-        <w:rPr>
-          <w:rFonts w:ascii="Times New Roman" w:hAnsi="Times New Roman" w:cs="Times New Roman"/>
-          <w:sz w:val="28"/>
-          <w:szCs w:val="28"/>
-        </w:rPr>
-      </w:pPr>
-    </w:p>
-    <w:p>
-      <w:pPr>
-        <w:jc w:val="both"/>
-        <w:rPr>
-          <w:rFonts w:ascii="Times New Roman" w:hAnsi="Times New Roman" w:cs="Times New Roman"/>
-          <w:sz w:val="28"/>
-          <w:szCs w:val="28"/>
-        </w:rPr>
-      </w:pPr>
-    </w:p>
-    <w:p>
-      <w:pPr>
-        <w:jc w:val="both"/>
-        <w:rPr>
-          <w:rFonts w:ascii="Times New Roman" w:hAnsi="Times New Roman" w:cs="Times New Roman"/>
-          <w:sz w:val="28"/>
-          <w:szCs w:val="28"/>
-        </w:rPr>
-      </w:pPr>
-    </w:p>
-    <w:p>
-      <w:pPr>
-        <w:jc w:val="both"/>
-        <w:rPr>
-          <w:rFonts w:ascii="Times New Roman" w:hAnsi="Times New Roman" w:cs="Times New Roman"/>
-          <w:sz w:val="28"/>
-          <w:szCs w:val="28"/>
-        </w:rPr>
-      </w:pPr>
-    </w:p>
-    <w:p>
-      <w:pPr>
-        <w:jc w:val="both"/>
-        <w:rPr>
-          <w:rFonts w:ascii="Times New Roman" w:hAnsi="Times New Roman" w:cs="Times New Roman"/>
-          <w:sz w:val="28"/>
-          <w:szCs w:val="28"/>
-        </w:rPr>
-      </w:pPr>
-    </w:p>
-    <w:p>
-      <w:pPr>
+        <w:t>R21=25 м; R22=20 м; R23=31 м; R24=51 м; R25=48 м; R26=33 м; R27=28 м; R28=34 м; R29=41 м; R210=37 м.</w:t>
+      </w:r>
+    </w:p>
+    <w:p>
+      <w:pPr>
+        <w:spacing w:before="240" w:after="120"/>
         <w:ind w:firstLine="709"/>
         <w:jc w:val="both"/>
         <w:rPr>
           <w:rFonts w:ascii="Times New Roman" w:hAnsi="Times New Roman" w:cs="Times New Roman"/>
-          <w:sz w:val="28"/>
-          <w:szCs w:val="28"/>
-        </w:rPr>
-      </w:pPr>
-    </w:p>
-    <w:p>
-      <w:pPr>
-        <w:ind w:firstLine="709"/>
-        <w:jc w:val="both"/>
-        <w:rPr>
-          <w:rFonts w:ascii="Times New Roman" w:hAnsi="Times New Roman" w:cs="Times New Roman"/>
-          <w:sz w:val="28"/>
-          <w:szCs w:val="28"/>
-        </w:rPr>
-      </w:pPr>
-    </w:p>
-    <w:p>
-      <w:pPr>
-        <w:ind w:firstLine="709"/>
-        <w:jc w:val="both"/>
-        <w:rPr>
-          <w:rFonts w:ascii="Times New Roman" w:hAnsi="Times New Roman" w:cs="Times New Roman"/>
-          <w:sz w:val="28"/>
-          <w:szCs w:val="28"/>
-        </w:rPr>
-      </w:pPr>
-    </w:p>
-    <w:p>
-      <w:pPr>
-        <w:ind w:firstLine="709"/>
-        <w:jc w:val="both"/>
-        <w:rPr>
-          <w:rFonts w:ascii="Times New Roman" w:hAnsi="Times New Roman" w:cs="Times New Roman"/>
-          <w:sz w:val="28"/>
-          <w:szCs w:val="28"/>
-        </w:rPr>
-      </w:pPr>
-      <w:r>
-        <w:rPr>
-          <w:rFonts w:ascii="Times New Roman" w:hAnsi="Times New Roman" w:cs="Times New Roman"/>
-          <w:b/>
-          <w:sz w:val="28"/>
-          <w:szCs w:val="28"/>
-        </w:rPr>
-        <w:lastRenderedPageBreak/>
-        <w:t>Задание №1</w:t>
-      </w:r>
-    </w:p>
-    <w:p>
-      <w:pPr>
-        <w:ind w:firstLine="709"/>
-        <w:jc w:val="both"/>
-        <w:rPr>
-          <w:rFonts w:ascii="Times New Roman" w:hAnsi="Times New Roman" w:cs="Times New Roman"/>
-          <w:sz w:val="28"/>
-          <w:szCs w:val="28"/>
-        </w:rPr>
-      </w:pPr>
-      <w:r>
-        <w:rPr>
-          <w:rFonts w:ascii="Times New Roman" w:hAnsi="Times New Roman" w:cs="Times New Roman"/>
-          <w:sz w:val="28"/>
-          <w:szCs w:val="28"/>
-        </w:rPr>
-        <w:t>Определить</w:t>
-      </w:r>
-      <w:r>
-        <w:rPr>
-          <w:rFonts w:ascii="Times New Roman" w:hAnsi="Times New Roman" w:cs="Times New Roman"/>
-          <w:sz w:val="28"/>
-          <w:szCs w:val="28"/>
-        </w:rPr>
-        <w:t xml:space="preserve"> радиус контролируемой зоны R</w:t>
-      </w:r>
-      <w:r>
-        <w:rPr>
-          <w:rFonts w:ascii="Times New Roman" w:hAnsi="Times New Roman" w:cs="Times New Roman"/>
-          <w:sz w:val="28"/>
-          <w:szCs w:val="28"/>
-        </w:rPr>
-        <w:t>.</w:t>
-      </w:r>
-    </w:p>
-    <w:p>
-      <w:pPr>
-        <w:ind w:firstLine="709"/>
-        <w:jc w:val="both"/>
-        <w:rPr>
-          <w:rFonts w:ascii="Times New Roman" w:hAnsi="Times New Roman" w:cs="Times New Roman"/>
-          <w:b/>
-          <w:sz w:val="28"/>
-          <w:szCs w:val="28"/>
-        </w:rPr>
-      </w:pPr>
-      <w:r>
-        <w:rPr>
-          <w:rFonts w:ascii="Times New Roman" w:hAnsi="Times New Roman" w:cs="Times New Roman"/>
-          <w:b/>
-          <w:sz w:val="28"/>
-          <w:szCs w:val="28"/>
-        </w:rPr>
-        <w:t>Исходные данные</w:t>
-      </w:r>
-    </w:p>
-    <w:p>
-      <w:pPr>
-        <w:ind w:firstLine="709"/>
-        <w:jc w:val="both"/>
-        <w:rPr>
-          <w:rFonts w:ascii="Times New Roman" w:hAnsi="Times New Roman" w:cs="Times New Roman"/>
-          <w:sz w:val="28"/>
-          <w:szCs w:val="28"/>
-        </w:rPr>
-      </w:pPr>
-      <w:r>
-        <w:rPr>
-          <w:rFonts w:ascii="Times New Roman" w:hAnsi="Times New Roman" w:cs="Times New Roman"/>
-          <w:sz w:val="28"/>
-          <w:szCs w:val="28"/>
-        </w:rPr>
-        <w:t xml:space="preserve">На объекте 10 ПЭВМ. Из актов </w:t>
-      </w:r>
-      <w:proofErr w:type="spellStart"/>
-      <w:r>
-        <w:rPr>
-          <w:rFonts w:ascii="Times New Roman" w:hAnsi="Times New Roman" w:cs="Times New Roman"/>
-          <w:sz w:val="28"/>
-          <w:szCs w:val="28"/>
-        </w:rPr>
-        <w:t>специследований</w:t>
-      </w:r>
-      <w:proofErr w:type="spellEnd"/>
-      <w:r>
-        <w:rPr>
-          <w:rFonts w:ascii="Times New Roman" w:hAnsi="Times New Roman" w:cs="Times New Roman"/>
-          <w:sz w:val="28"/>
-          <w:szCs w:val="28"/>
-        </w:rPr>
-        <w:t xml:space="preserve"> ПЭВМ, известно, что радиусы зон №2 ПЭВМ соответственно равны:</w:t>
-      </w:r>
-    </w:p>
-    <w:p>
-      <w:pPr>
-        <w:ind w:firstLine="709"/>
-        <w:jc w:val="both"/>
-        <w:rPr>
-          <w:rFonts w:ascii="Times New Roman" w:hAnsi="Times New Roman" w:cs="Times New Roman"/>
-          <w:sz w:val="28"/>
-          <w:szCs w:val="28"/>
-        </w:rPr>
-      </w:pPr>
-      <w:r>
-        <w:rPr>
-          <w:rFonts w:ascii="Times New Roman" w:hAnsi="Times New Roman" w:cs="Times New Roman"/>
-          <w:sz w:val="28"/>
-          <w:szCs w:val="28"/>
-        </w:rPr>
-        <w:t xml:space="preserve">R21=25 </w:t>
-      </w:r>
-      <w:proofErr w:type="gramStart"/>
-      <w:r>
-        <w:rPr>
-          <w:rFonts w:ascii="Times New Roman" w:hAnsi="Times New Roman" w:cs="Times New Roman"/>
-          <w:sz w:val="28"/>
-          <w:szCs w:val="28"/>
-        </w:rPr>
-        <w:t>м;  R</w:t>
-      </w:r>
-      <w:proofErr w:type="gramEnd"/>
-      <w:r>
-        <w:rPr>
-          <w:rFonts w:ascii="Times New Roman" w:hAnsi="Times New Roman" w:cs="Times New Roman"/>
-          <w:sz w:val="28"/>
-          <w:szCs w:val="28"/>
-        </w:rPr>
-        <w:t>22=20 м; R23=31 м; R24=51 м; R25=48 м; R26=33 м; R27=28 м; R28=34 м; R29=41 м; R210=37 м.</w:t>
-      </w:r>
-    </w:p>
-    <w:p>
-      <w:pPr>
+          <w:b/>
+          <w:sz w:val="28"/>
+          <w:szCs w:val="28"/>
+        </w:rPr>
+      </w:pPr>
+      <w:r>
+        <w:rPr>
+          <w:rFonts w:ascii="Times New Roman" w:hAnsi="Times New Roman" w:cs="Times New Roman"/>
+          <w:b/>
+          <w:sz w:val="28"/>
+          <w:szCs w:val="28"/>
+        </w:rPr>
+        <w:t>Ход выполнения.</w:t>
+      </w:r>
+    </w:p>
+    <w:p>
+      <w:pPr>
+        <w:spacing w:after="120"/>
         <w:ind w:firstLine="709"/>
         <w:jc w:val="both"/>
         <w:rPr>
@@ -596,6 +1146,7 @@
     </w:p>
     <w:p>
       <w:pPr>
+        <w:spacing w:after="120"/>
         <w:ind w:firstLine="709"/>
         <w:jc w:val="both"/>
         <w:rPr>
@@ -631,6 +1182,7 @@
     </w:p>
     <w:p>
       <w:pPr>
+        <w:spacing w:after="120"/>
         <w:ind w:firstLine="709"/>
         <w:jc w:val="both"/>
         <w:rPr>
@@ -741,6 +1293,7 @@
     </w:p>
     <w:p>
       <w:pPr>
+        <w:spacing w:before="240" w:after="120"/>
         <w:ind w:firstLine="709"/>
         <w:jc w:val="both"/>
         <w:rPr>
@@ -759,9 +1312,19 @@
         </w:rPr>
         <w:t>Вывод</w:t>
       </w:r>
-    </w:p>
-    <w:p>
-      <w:pPr>
+      <w:r>
+        <w:rPr>
+          <w:rFonts w:ascii="Times New Roman" w:hAnsi="Times New Roman" w:cs="Times New Roman"/>
+          <w:b/>
+          <w:sz w:val="28"/>
+          <w:szCs w:val="28"/>
+        </w:rPr>
+        <w:t>.</w:t>
+      </w:r>
+    </w:p>
+    <w:p>
+      <w:pPr>
+        <w:spacing w:after="120"/>
         <w:ind w:firstLine="709"/>
         <w:jc w:val="both"/>
         <w:rPr>
@@ -781,6 +1344,7 @@
     </w:p>
     <w:p>
       <w:pPr>
+        <w:spacing w:before="240" w:after="120"/>
         <w:ind w:firstLine="709"/>
         <w:jc w:val="both"/>
         <w:rPr>
@@ -802,6 +1366,7 @@
     </w:p>
     <w:p>
       <w:pPr>
+        <w:spacing w:after="120"/>
         <w:ind w:firstLine="709"/>
         <w:jc w:val="both"/>
         <w:rPr>
@@ -837,6 +1402,29 @@
     </w:p>
     <w:p>
       <w:pPr>
+        <w:spacing w:before="240" w:after="120"/>
+        <w:ind w:firstLine="709"/>
+        <w:jc w:val="both"/>
+        <w:rPr>
+          <w:rFonts w:ascii="Times New Roman" w:hAnsi="Times New Roman" w:cs="Times New Roman"/>
+          <w:b/>
+          <w:sz w:val="28"/>
+          <w:szCs w:val="28"/>
+        </w:rPr>
+      </w:pPr>
+      <w:r>
+        <w:rPr>
+          <w:rFonts w:ascii="Times New Roman" w:hAnsi="Times New Roman" w:cs="Times New Roman"/>
+          <w:b/>
+          <w:sz w:val="28"/>
+          <w:szCs w:val="28"/>
+        </w:rPr>
+        <w:t>Ход выполнения.</w:t>
+      </w:r>
+    </w:p>
+    <w:p>
+      <w:pPr>
+        <w:spacing w:after="120"/>
         <w:ind w:firstLine="709"/>
         <w:jc w:val="both"/>
         <w:rPr>
@@ -861,6 +1449,7 @@
           <w:ilvl w:val="0"/>
           <w:numId w:val="2"/>
         </w:numPr>
+        <w:spacing w:after="120"/>
         <w:jc w:val="both"/>
         <w:rPr>
           <w:rFonts w:ascii="Times New Roman" w:hAnsi="Times New Roman" w:cs="Times New Roman"/>
@@ -900,6 +1489,7 @@
           <w:ilvl w:val="0"/>
           <w:numId w:val="2"/>
         </w:numPr>
+        <w:spacing w:after="120"/>
         <w:jc w:val="both"/>
         <w:rPr>
           <w:rFonts w:ascii="Times New Roman" w:hAnsi="Times New Roman" w:cs="Times New Roman"/>
@@ -926,6 +1516,7 @@
     </w:p>
     <w:p>
       <w:pPr>
+        <w:spacing w:after="120"/>
         <w:ind w:firstLine="709"/>
         <w:jc w:val="both"/>
         <w:rPr>
@@ -934,12 +1525,37 @@
           <w:szCs w:val="28"/>
         </w:rPr>
       </w:pPr>
-      <w:r>
-        <w:rPr>
-          <w:rFonts w:ascii="Times New Roman" w:hAnsi="Times New Roman" w:cs="Times New Roman"/>
-          <w:sz w:val="28"/>
-          <w:szCs w:val="28"/>
-        </w:rPr>
+    </w:p>
+    <w:p>
+      <w:pPr>
+        <w:spacing w:after="120"/>
+        <w:ind w:firstLine="709"/>
+        <w:jc w:val="both"/>
+        <w:rPr>
+          <w:rFonts w:ascii="Times New Roman" w:hAnsi="Times New Roman" w:cs="Times New Roman"/>
+          <w:sz w:val="28"/>
+          <w:szCs w:val="28"/>
+        </w:rPr>
+      </w:pPr>
+    </w:p>
+    <w:p>
+      <w:pPr>
+        <w:spacing w:after="120"/>
+        <w:ind w:firstLine="709"/>
+        <w:jc w:val="both"/>
+        <w:rPr>
+          <w:rFonts w:ascii="Times New Roman" w:hAnsi="Times New Roman" w:cs="Times New Roman"/>
+          <w:sz w:val="28"/>
+          <w:szCs w:val="28"/>
+        </w:rPr>
+      </w:pPr>
+      <w:r>
+        <w:rPr>
+          <w:rFonts w:ascii="Times New Roman" w:hAnsi="Times New Roman" w:cs="Times New Roman"/>
+          <w:sz w:val="28"/>
+          <w:szCs w:val="28"/>
+        </w:rPr>
+        <w:lastRenderedPageBreak/>
         <w:t>Также можно принимать дополнительные меры защиты</w:t>
       </w:r>
       <w:r>
@@ -958,6 +1574,7 @@
           <w:ilvl w:val="0"/>
           <w:numId w:val="1"/>
         </w:numPr>
+        <w:spacing w:after="120"/>
         <w:jc w:val="both"/>
         <w:rPr>
           <w:rFonts w:ascii="Times New Roman" w:hAnsi="Times New Roman" w:cs="Times New Roman"/>
@@ -989,6 +1606,7 @@
           <w:ilvl w:val="0"/>
           <w:numId w:val="1"/>
         </w:numPr>
+        <w:spacing w:after="120"/>
         <w:jc w:val="both"/>
         <w:rPr>
           <w:rFonts w:ascii="Times New Roman" w:hAnsi="Times New Roman" w:cs="Times New Roman"/>
@@ -1020,28 +1638,29 @@
           <w:ilvl w:val="0"/>
           <w:numId w:val="1"/>
         </w:numPr>
-        <w:jc w:val="both"/>
-        <w:rPr>
-          <w:rFonts w:ascii="Times New Roman" w:hAnsi="Times New Roman" w:cs="Times New Roman"/>
-          <w:sz w:val="28"/>
-          <w:szCs w:val="28"/>
-        </w:rPr>
-      </w:pPr>
-      <w:r>
-        <w:rPr>
-          <w:rFonts w:ascii="Times New Roman" w:hAnsi="Times New Roman" w:cs="Times New Roman"/>
-          <w:sz w:val="28"/>
-          <w:szCs w:val="28"/>
-        </w:rPr>
-        <w:t>Устанавливать в незащищённые каналы связи, линии, провода и кабели специальные фильтры и устройства</w:t>
-      </w:r>
-      <w:r>
-        <w:rPr>
-          <w:rFonts w:ascii="Times New Roman" w:hAnsi="Times New Roman" w:cs="Times New Roman"/>
-          <w:sz w:val="28"/>
-          <w:szCs w:val="28"/>
-        </w:rPr>
-        <w:t>;</w:t>
+        <w:spacing w:after="120"/>
+        <w:jc w:val="both"/>
+        <w:rPr>
+          <w:rFonts w:ascii="Times New Roman" w:hAnsi="Times New Roman" w:cs="Times New Roman"/>
+          <w:sz w:val="28"/>
+          <w:szCs w:val="28"/>
+        </w:rPr>
+      </w:pPr>
+      <w:r>
+        <w:rPr>
+          <w:rFonts w:ascii="Times New Roman" w:hAnsi="Times New Roman" w:cs="Times New Roman"/>
+          <w:sz w:val="28"/>
+          <w:szCs w:val="28"/>
+        </w:rPr>
+        <w:t>У</w:t>
+      </w:r>
+      <w:r>
+        <w:rPr>
+          <w:rFonts w:ascii="Times New Roman" w:hAnsi="Times New Roman" w:cs="Times New Roman"/>
+          <w:sz w:val="28"/>
+          <w:szCs w:val="28"/>
+        </w:rPr>
+        <w:t>становить в незащищенные каналы связи, линии, провода и кабели специальные фильтры и устройства;</w:t>
       </w:r>
     </w:p>
     <w:p>
@@ -1051,6 +1670,39 @@
           <w:ilvl w:val="0"/>
           <w:numId w:val="1"/>
         </w:numPr>
+        <w:spacing w:after="120"/>
+        <w:jc w:val="both"/>
+        <w:rPr>
+          <w:rFonts w:ascii="Times New Roman" w:hAnsi="Times New Roman" w:cs="Times New Roman"/>
+          <w:sz w:val="28"/>
+          <w:szCs w:val="28"/>
+        </w:rPr>
+      </w:pPr>
+      <w:r>
+        <w:rPr>
+          <w:rFonts w:ascii="Times New Roman" w:hAnsi="Times New Roman" w:cs="Times New Roman"/>
+          <w:sz w:val="28"/>
+          <w:szCs w:val="28"/>
+        </w:rPr>
+        <w:t>Устанавливать в незащищённые каналы связи, линии, провода и кабели специальные фильтры и устройства</w:t>
+      </w:r>
+      <w:r>
+        <w:rPr>
+          <w:rFonts w:ascii="Times New Roman" w:hAnsi="Times New Roman" w:cs="Times New Roman"/>
+          <w:sz w:val="28"/>
+          <w:szCs w:val="28"/>
+        </w:rPr>
+        <w:t>;</w:t>
+      </w:r>
+    </w:p>
+    <w:p>
+      <w:pPr>
+        <w:pStyle w:val="a3"/>
+        <w:numPr>
+          <w:ilvl w:val="0"/>
+          <w:numId w:val="1"/>
+        </w:numPr>
+        <w:spacing w:after="120"/>
         <w:jc w:val="both"/>
         <w:rPr>
           <w:rFonts w:ascii="Times New Roman" w:hAnsi="Times New Roman" w:cs="Times New Roman"/>
@@ -1087,6 +1739,7 @@
     </w:p>
     <w:p>
       <w:pPr>
+        <w:spacing w:before="240" w:after="120"/>
         <w:ind w:left="708"/>
         <w:jc w:val="both"/>
         <w:rPr>
@@ -1103,12 +1756,729 @@
           <w:sz w:val="28"/>
           <w:szCs w:val="28"/>
         </w:rPr>
+        <w:t>Вывод</w:t>
+      </w:r>
+      <w:r>
+        <w:rPr>
+          <w:rFonts w:ascii="Times New Roman" w:hAnsi="Times New Roman" w:cs="Times New Roman"/>
+          <w:b/>
+          <w:sz w:val="28"/>
+          <w:szCs w:val="28"/>
+        </w:rPr>
+        <w:t>.</w:t>
+      </w:r>
+    </w:p>
+    <w:p>
+      <w:pPr>
+        <w:spacing w:after="120"/>
+        <w:ind w:firstLine="709"/>
+        <w:jc w:val="both"/>
+        <w:rPr>
+          <w:rFonts w:ascii="Times New Roman" w:hAnsi="Times New Roman" w:cs="Times New Roman"/>
+          <w:sz w:val="28"/>
+          <w:szCs w:val="28"/>
+        </w:rPr>
+      </w:pPr>
+      <w:r>
+        <w:rPr>
+          <w:rFonts w:ascii="Times New Roman" w:hAnsi="Times New Roman" w:cs="Times New Roman"/>
+          <w:sz w:val="28"/>
+          <w:szCs w:val="28"/>
+        </w:rPr>
+        <w:t>Исходя из вышеназванных тезисов, можно сделать вывод о том, что основные методы уменьшения радиуса контролируемой зоны основаны на методах уменьшения ПЭМИН, создаваемом подконтрольными ТСОИ.</w:t>
+      </w:r>
+    </w:p>
+    <w:p>
+      <w:pPr>
+        <w:spacing w:before="240" w:after="120"/>
+        <w:ind w:firstLine="709"/>
+        <w:jc w:val="both"/>
+        <w:rPr>
+          <w:rFonts w:ascii="Times New Roman" w:hAnsi="Times New Roman" w:cs="Times New Roman"/>
+          <w:b/>
+          <w:sz w:val="28"/>
+          <w:szCs w:val="28"/>
+        </w:rPr>
+      </w:pPr>
+      <w:r>
+        <w:rPr>
+          <w:rFonts w:ascii="Times New Roman" w:hAnsi="Times New Roman" w:cs="Times New Roman"/>
+          <w:b/>
+          <w:sz w:val="28"/>
+          <w:szCs w:val="28"/>
+        </w:rPr>
+        <w:t>Заключение.</w:t>
+      </w:r>
+    </w:p>
+    <w:p>
+      <w:pPr>
+        <w:spacing w:after="120"/>
+        <w:ind w:firstLine="709"/>
+        <w:jc w:val="both"/>
+        <w:rPr>
+          <w:rFonts w:ascii="Times New Roman" w:hAnsi="Times New Roman" w:cs="Times New Roman"/>
+          <w:sz w:val="28"/>
+          <w:szCs w:val="28"/>
+        </w:rPr>
+      </w:pPr>
+      <w:r>
+        <w:rPr>
+          <w:rFonts w:ascii="Times New Roman" w:hAnsi="Times New Roman" w:cs="Times New Roman"/>
+          <w:sz w:val="28"/>
+          <w:szCs w:val="28"/>
+        </w:rPr>
+        <w:t>В результате выполнения</w:t>
+      </w:r>
+      <w:r>
+        <w:rPr>
+          <w:rFonts w:ascii="Times New Roman" w:hAnsi="Times New Roman" w:cs="Times New Roman"/>
+          <w:sz w:val="28"/>
+          <w:szCs w:val="28"/>
+        </w:rPr>
+        <w:t xml:space="preserve"> лабораторной работы были получены знания о том, как определяется </w:t>
+      </w:r>
+      <w:r>
+        <w:rPr>
+          <w:rFonts w:ascii="Times New Roman" w:hAnsi="Times New Roman" w:cs="Times New Roman"/>
+          <w:sz w:val="28"/>
+          <w:szCs w:val="28"/>
+        </w:rPr>
+        <w:t>радиус контролируемой зоны объекта информатизации</w:t>
+      </w:r>
+      <w:r>
+        <w:rPr>
+          <w:rFonts w:ascii="Times New Roman" w:hAnsi="Times New Roman" w:cs="Times New Roman"/>
+          <w:sz w:val="28"/>
+          <w:szCs w:val="28"/>
+        </w:rPr>
+        <w:t>. Для этого требуется сначала определить радиус</w:t>
+      </w:r>
+      <w:r>
+        <w:rPr>
+          <w:rFonts w:ascii="Times New Roman" w:hAnsi="Times New Roman" w:cs="Times New Roman"/>
+          <w:sz w:val="28"/>
+          <w:szCs w:val="28"/>
+        </w:rPr>
+        <w:t>ы</w:t>
+      </w:r>
+      <w:r>
+        <w:rPr>
+          <w:rFonts w:ascii="Times New Roman" w:hAnsi="Times New Roman" w:cs="Times New Roman"/>
+          <w:sz w:val="28"/>
+          <w:szCs w:val="28"/>
+        </w:rPr>
+        <w:t xml:space="preserve"> </w:t>
+      </w:r>
+      <w:r>
+        <w:rPr>
+          <w:rFonts w:ascii="Times New Roman" w:hAnsi="Times New Roman" w:cs="Times New Roman"/>
+          <w:sz w:val="28"/>
+          <w:szCs w:val="28"/>
+          <w:lang w:val="en-US"/>
+        </w:rPr>
+        <w:t>R</w:t>
+      </w:r>
+      <w:r>
+        <w:rPr>
+          <w:rFonts w:ascii="Times New Roman" w:hAnsi="Times New Roman" w:cs="Times New Roman"/>
+          <w:sz w:val="28"/>
+          <w:szCs w:val="28"/>
+        </w:rPr>
+        <w:t>2</w:t>
+      </w:r>
+      <w:r>
+        <w:rPr>
+          <w:rFonts w:ascii="Times New Roman" w:hAnsi="Times New Roman" w:cs="Times New Roman"/>
+          <w:sz w:val="28"/>
+          <w:szCs w:val="28"/>
+        </w:rPr>
+        <w:t xml:space="preserve">, </w:t>
+      </w:r>
+      <w:r>
+        <w:rPr>
+          <w:rFonts w:ascii="Times New Roman" w:hAnsi="Times New Roman" w:cs="Times New Roman"/>
+          <w:sz w:val="28"/>
+          <w:szCs w:val="28"/>
+        </w:rPr>
+        <w:t xml:space="preserve">на которых становится невозможным считать </w:t>
+      </w:r>
+      <w:r>
+        <w:rPr>
+          <w:rFonts w:ascii="Times New Roman" w:hAnsi="Times New Roman" w:cs="Times New Roman"/>
+          <w:sz w:val="28"/>
+          <w:szCs w:val="28"/>
+        </w:rPr>
+        <w:t>информативный сигна</w:t>
+      </w:r>
+      <w:r>
+        <w:rPr>
+          <w:rFonts w:ascii="Times New Roman" w:hAnsi="Times New Roman" w:cs="Times New Roman"/>
+          <w:sz w:val="28"/>
+          <w:szCs w:val="28"/>
+        </w:rPr>
+        <w:t>л, излучаемый С</w:t>
+      </w:r>
+      <w:r>
+        <w:rPr>
+          <w:rFonts w:ascii="Times New Roman" w:hAnsi="Times New Roman" w:cs="Times New Roman"/>
+          <w:sz w:val="28"/>
+          <w:szCs w:val="28"/>
+        </w:rPr>
+        <w:t>ВТ, для каждой отдельно взятой ТСОИ</w:t>
+      </w:r>
+      <w:r>
+        <w:rPr>
+          <w:rFonts w:ascii="Times New Roman" w:hAnsi="Times New Roman" w:cs="Times New Roman"/>
+          <w:sz w:val="28"/>
+          <w:szCs w:val="28"/>
+        </w:rPr>
+        <w:t xml:space="preserve">. Далее составляется </w:t>
+      </w:r>
+      <w:r>
+        <w:rPr>
+          <w:rFonts w:ascii="Times New Roman" w:hAnsi="Times New Roman" w:cs="Times New Roman"/>
+          <w:sz w:val="28"/>
+          <w:szCs w:val="28"/>
+        </w:rPr>
+        <w:t xml:space="preserve">схема расположения </w:t>
+      </w:r>
+      <w:r>
+        <w:rPr>
+          <w:rFonts w:ascii="Times New Roman" w:hAnsi="Times New Roman" w:cs="Times New Roman"/>
+          <w:sz w:val="28"/>
+          <w:szCs w:val="28"/>
+        </w:rPr>
+        <w:t>всех ТСОИ и выбирается радиус</w:t>
+      </w:r>
+      <w:r>
+        <w:rPr>
+          <w:rFonts w:ascii="Times New Roman" w:hAnsi="Times New Roman" w:cs="Times New Roman"/>
+          <w:sz w:val="28"/>
+          <w:szCs w:val="28"/>
+        </w:rPr>
+        <w:t xml:space="preserve"> </w:t>
+      </w:r>
+      <w:r>
+        <w:rPr>
+          <w:rFonts w:ascii="Times New Roman" w:hAnsi="Times New Roman" w:cs="Times New Roman"/>
+          <w:sz w:val="28"/>
+          <w:szCs w:val="28"/>
+        </w:rPr>
+        <w:t>КЗ</w:t>
+      </w:r>
+      <w:r>
+        <w:rPr>
+          <w:rFonts w:ascii="Times New Roman" w:hAnsi="Times New Roman" w:cs="Times New Roman"/>
+          <w:sz w:val="28"/>
+          <w:szCs w:val="28"/>
+        </w:rPr>
+        <w:t xml:space="preserve">, покрывающий </w:t>
+      </w:r>
+      <w:r>
+        <w:rPr>
+          <w:rFonts w:ascii="Times New Roman" w:hAnsi="Times New Roman" w:cs="Times New Roman"/>
+          <w:sz w:val="28"/>
+          <w:szCs w:val="28"/>
+        </w:rPr>
+        <w:t xml:space="preserve">все радиусы </w:t>
+      </w:r>
+      <w:r>
+        <w:rPr>
+          <w:rFonts w:ascii="Times New Roman" w:hAnsi="Times New Roman" w:cs="Times New Roman"/>
+          <w:sz w:val="28"/>
+          <w:szCs w:val="28"/>
+          <w:lang w:val="en-US"/>
+        </w:rPr>
+        <w:t>R</w:t>
+      </w:r>
+      <w:r>
+        <w:rPr>
+          <w:rFonts w:ascii="Times New Roman" w:hAnsi="Times New Roman" w:cs="Times New Roman"/>
+          <w:sz w:val="28"/>
+          <w:szCs w:val="28"/>
+        </w:rPr>
+        <w:t>2</w:t>
+      </w:r>
+      <w:proofErr w:type="spellStart"/>
+      <w:r>
+        <w:rPr>
+          <w:rFonts w:ascii="Times New Roman" w:hAnsi="Times New Roman" w:cs="Times New Roman"/>
+          <w:sz w:val="28"/>
+          <w:szCs w:val="28"/>
+          <w:vertAlign w:val="subscript"/>
+          <w:lang w:val="en-US"/>
+        </w:rPr>
+        <w:t>i</w:t>
+      </w:r>
+      <w:proofErr w:type="spellEnd"/>
+      <w:r>
+        <w:rPr>
+          <w:rFonts w:ascii="Times New Roman" w:hAnsi="Times New Roman" w:cs="Times New Roman"/>
+          <w:sz w:val="28"/>
+          <w:szCs w:val="28"/>
+        </w:rPr>
+        <w:t>.</w:t>
+      </w:r>
+    </w:p>
+    <w:p>
+      <w:pPr>
+        <w:spacing w:after="120"/>
+        <w:ind w:firstLine="709"/>
+        <w:jc w:val="both"/>
+        <w:rPr>
+          <w:rFonts w:ascii="Times New Roman" w:hAnsi="Times New Roman" w:cs="Times New Roman"/>
+          <w:sz w:val="28"/>
+          <w:szCs w:val="28"/>
+        </w:rPr>
+      </w:pPr>
+      <w:r>
+        <w:rPr>
+          <w:rFonts w:ascii="Times New Roman" w:hAnsi="Times New Roman" w:cs="Times New Roman"/>
+          <w:sz w:val="28"/>
+          <w:szCs w:val="28"/>
+        </w:rPr>
+        <w:t xml:space="preserve">Эффективными методами уменьшения радиуса КЗ являются </w:t>
+      </w:r>
+      <w:r>
+        <w:rPr>
+          <w:rFonts w:ascii="Times New Roman" w:hAnsi="Times New Roman" w:cs="Times New Roman"/>
+          <w:sz w:val="28"/>
+          <w:szCs w:val="28"/>
+        </w:rPr>
+        <w:t xml:space="preserve">различные методы </w:t>
+      </w:r>
+      <w:r>
+        <w:rPr>
+          <w:rFonts w:ascii="Times New Roman" w:hAnsi="Times New Roman" w:cs="Times New Roman"/>
+          <w:sz w:val="28"/>
+          <w:szCs w:val="28"/>
+        </w:rPr>
+        <w:t xml:space="preserve">уменьшения </w:t>
+      </w:r>
+      <w:r>
+        <w:rPr>
+          <w:rFonts w:ascii="Times New Roman" w:hAnsi="Times New Roman" w:cs="Times New Roman"/>
+          <w:sz w:val="28"/>
+          <w:szCs w:val="28"/>
+        </w:rPr>
+        <w:t xml:space="preserve">радиусов </w:t>
+      </w:r>
+      <w:r>
+        <w:rPr>
+          <w:rFonts w:ascii="Times New Roman" w:hAnsi="Times New Roman" w:cs="Times New Roman"/>
+          <w:sz w:val="28"/>
+          <w:szCs w:val="28"/>
+          <w:lang w:val="en-US"/>
+        </w:rPr>
+        <w:t>R</w:t>
+      </w:r>
+      <w:r>
+        <w:rPr>
+          <w:rFonts w:ascii="Times New Roman" w:hAnsi="Times New Roman" w:cs="Times New Roman"/>
+          <w:sz w:val="28"/>
+          <w:szCs w:val="28"/>
+        </w:rPr>
+        <w:t>2</w:t>
+      </w:r>
+      <w:proofErr w:type="spellStart"/>
+      <w:r>
+        <w:rPr>
+          <w:rFonts w:ascii="Times New Roman" w:hAnsi="Times New Roman" w:cs="Times New Roman"/>
+          <w:sz w:val="28"/>
+          <w:szCs w:val="28"/>
+          <w:vertAlign w:val="subscript"/>
+          <w:lang w:val="en-US"/>
+        </w:rPr>
+        <w:t>i</w:t>
+      </w:r>
+      <w:proofErr w:type="spellEnd"/>
+      <w:r>
+        <w:rPr>
+          <w:rFonts w:ascii="Times New Roman" w:hAnsi="Times New Roman" w:cs="Times New Roman"/>
+          <w:sz w:val="28"/>
+          <w:szCs w:val="28"/>
+        </w:rPr>
+        <w:t>, например</w:t>
+      </w:r>
+      <w:r>
+        <w:rPr>
+          <w:rFonts w:ascii="Times New Roman" w:hAnsi="Times New Roman" w:cs="Times New Roman"/>
+          <w:sz w:val="28"/>
+          <w:szCs w:val="28"/>
+        </w:rPr>
+        <w:t>, разнообразное экранирование либо зашумление эфира, а также более плотное расположение ТСОИ относительно друг друга.</w:t>
+      </w:r>
+    </w:p>
+    <w:p>
+      <w:pPr>
+        <w:ind w:firstLine="709"/>
+        <w:jc w:val="both"/>
+        <w:rPr>
+          <w:rFonts w:ascii="Times New Roman" w:hAnsi="Times New Roman" w:cs="Times New Roman"/>
+          <w:b/>
+          <w:sz w:val="28"/>
+          <w:szCs w:val="28"/>
+        </w:rPr>
+      </w:pPr>
+      <w:r>
+        <w:rPr>
+          <w:rFonts w:ascii="Times New Roman" w:hAnsi="Times New Roman" w:cs="Times New Roman"/>
+          <w:b/>
+          <w:sz w:val="28"/>
+          <w:szCs w:val="28"/>
+        </w:rPr>
+        <w:t>Список использованной литературы</w:t>
+      </w:r>
+    </w:p>
+    <w:p>
+      <w:pPr>
+        <w:numPr>
+          <w:ilvl w:val="0"/>
+          <w:numId w:val="3"/>
+        </w:numPr>
+        <w:jc w:val="both"/>
+        <w:rPr>
+          <w:rFonts w:ascii="Times New Roman" w:hAnsi="Times New Roman" w:cs="Times New Roman"/>
+          <w:sz w:val="28"/>
+          <w:szCs w:val="28"/>
+        </w:rPr>
+      </w:pPr>
+      <w:r>
+        <w:rPr>
+          <w:rFonts w:ascii="Times New Roman" w:hAnsi="Times New Roman" w:cs="Times New Roman"/>
+          <w:sz w:val="28"/>
+          <w:szCs w:val="28"/>
+        </w:rPr>
+        <w:t>Методические указания к лабораторной работе (Приложение 1);</w:t>
+      </w:r>
+    </w:p>
+    <w:p>
+      <w:pPr>
+        <w:numPr>
+          <w:ilvl w:val="0"/>
+          <w:numId w:val="3"/>
+        </w:numPr>
+        <w:jc w:val="both"/>
+        <w:rPr>
+          <w:rFonts w:ascii="Times New Roman" w:hAnsi="Times New Roman" w:cs="Times New Roman"/>
+          <w:sz w:val="28"/>
+          <w:szCs w:val="28"/>
+        </w:rPr>
+      </w:pPr>
+      <w:r>
+        <w:rPr>
+          <w:rFonts w:ascii="Times New Roman" w:hAnsi="Times New Roman" w:cs="Times New Roman"/>
+          <w:sz w:val="28"/>
+          <w:szCs w:val="28"/>
+        </w:rPr>
+        <w:t>Расчет контролируемой зоны объекта</w:t>
+      </w:r>
+      <w:r>
+        <w:rPr>
+          <w:rFonts w:ascii="Times New Roman" w:hAnsi="Times New Roman" w:cs="Times New Roman"/>
+          <w:sz w:val="28"/>
+          <w:szCs w:val="28"/>
+        </w:rPr>
+        <w:t xml:space="preserve">. </w:t>
+      </w:r>
+      <w:r>
+        <w:rPr>
+          <w:rFonts w:ascii="Times New Roman" w:hAnsi="Times New Roman" w:cs="Times New Roman"/>
+          <w:sz w:val="28"/>
+          <w:szCs w:val="28"/>
+          <w:lang w:val="en-US"/>
+        </w:rPr>
+        <w:t>URL</w:t>
+      </w:r>
+      <w:r>
+        <w:rPr>
+          <w:rFonts w:ascii="Times New Roman" w:hAnsi="Times New Roman" w:cs="Times New Roman"/>
+          <w:sz w:val="28"/>
+          <w:szCs w:val="28"/>
+        </w:rPr>
+        <w:t xml:space="preserve">: </w:t>
+      </w:r>
+      <w:r>
+        <w:rPr>
+          <w:rFonts w:ascii="Times New Roman" w:hAnsi="Times New Roman" w:cs="Times New Roman"/>
+          <w:sz w:val="28"/>
+          <w:szCs w:val="28"/>
+        </w:rPr>
+        <w:t xml:space="preserve"> </w:t>
+      </w:r>
+      <w:r>
+        <w:rPr>
+          <w:rFonts w:ascii="Times New Roman" w:hAnsi="Times New Roman" w:cs="Times New Roman"/>
+          <w:sz w:val="28"/>
+          <w:szCs w:val="28"/>
+          <w:lang w:val="en-US"/>
+        </w:rPr>
+        <w:t>https</w:t>
+      </w:r>
+      <w:r>
+        <w:rPr>
+          <w:rFonts w:ascii="Times New Roman" w:hAnsi="Times New Roman" w:cs="Times New Roman"/>
+          <w:sz w:val="28"/>
+          <w:szCs w:val="28"/>
+        </w:rPr>
+        <w:t>://</w:t>
+      </w:r>
+      <w:r>
+        <w:rPr>
+          <w:rFonts w:ascii="Times New Roman" w:hAnsi="Times New Roman" w:cs="Times New Roman"/>
+          <w:sz w:val="28"/>
+          <w:szCs w:val="28"/>
+          <w:lang w:val="en-US"/>
+        </w:rPr>
+        <w:t>lektsia</w:t>
+      </w:r>
+      <w:r>
+        <w:rPr>
+          <w:rFonts w:ascii="Times New Roman" w:hAnsi="Times New Roman" w:cs="Times New Roman"/>
+          <w:sz w:val="28"/>
+          <w:szCs w:val="28"/>
+        </w:rPr>
+        <w:t>.</w:t>
+      </w:r>
+      <w:r>
+        <w:rPr>
+          <w:rFonts w:ascii="Times New Roman" w:hAnsi="Times New Roman" w:cs="Times New Roman"/>
+          <w:sz w:val="28"/>
+          <w:szCs w:val="28"/>
+          <w:lang w:val="en-US"/>
+        </w:rPr>
+        <w:t>com</w:t>
+      </w:r>
+      <w:r>
+        <w:rPr>
+          <w:rFonts w:ascii="Times New Roman" w:hAnsi="Times New Roman" w:cs="Times New Roman"/>
+          <w:sz w:val="28"/>
+          <w:szCs w:val="28"/>
+        </w:rPr>
+        <w:t>/4</w:t>
+      </w:r>
+      <w:r>
+        <w:rPr>
+          <w:rFonts w:ascii="Times New Roman" w:hAnsi="Times New Roman" w:cs="Times New Roman"/>
+          <w:sz w:val="28"/>
+          <w:szCs w:val="28"/>
+          <w:lang w:val="en-US"/>
+        </w:rPr>
+        <w:t>x</w:t>
+      </w:r>
+      <w:r>
+        <w:rPr>
+          <w:rFonts w:ascii="Times New Roman" w:hAnsi="Times New Roman" w:cs="Times New Roman"/>
+          <w:sz w:val="28"/>
+          <w:szCs w:val="28"/>
+        </w:rPr>
+        <w:t>6</w:t>
+      </w:r>
+      <w:r>
+        <w:rPr>
+          <w:rFonts w:ascii="Times New Roman" w:hAnsi="Times New Roman" w:cs="Times New Roman"/>
+          <w:sz w:val="28"/>
+          <w:szCs w:val="28"/>
+          <w:lang w:val="en-US"/>
+        </w:rPr>
+        <w:t>ccd</w:t>
+      </w:r>
+      <w:r>
+        <w:rPr>
+          <w:rFonts w:ascii="Times New Roman" w:hAnsi="Times New Roman" w:cs="Times New Roman"/>
+          <w:sz w:val="28"/>
+          <w:szCs w:val="28"/>
+        </w:rPr>
+        <w:t>.</w:t>
+      </w:r>
+      <w:r>
+        <w:rPr>
+          <w:rFonts w:ascii="Times New Roman" w:hAnsi="Times New Roman" w:cs="Times New Roman"/>
+          <w:sz w:val="28"/>
+          <w:szCs w:val="28"/>
+          <w:lang w:val="en-US"/>
+        </w:rPr>
+        <w:t>html</w:t>
+      </w:r>
+      <w:r>
+        <w:rPr>
+          <w:rFonts w:ascii="Times New Roman" w:hAnsi="Times New Roman" w:cs="Times New Roman"/>
+          <w:sz w:val="28"/>
+          <w:szCs w:val="28"/>
+        </w:rPr>
+        <w:t xml:space="preserve"> (</w:t>
+      </w:r>
+      <w:r>
+        <w:rPr>
+          <w:rFonts w:ascii="Times New Roman" w:hAnsi="Times New Roman" w:cs="Times New Roman"/>
+          <w:sz w:val="28"/>
+          <w:szCs w:val="28"/>
+        </w:rPr>
+        <w:t>дата обращения</w:t>
+      </w:r>
+      <w:r>
+        <w:rPr>
+          <w:rFonts w:ascii="Times New Roman" w:hAnsi="Times New Roman" w:cs="Times New Roman"/>
+          <w:sz w:val="28"/>
+          <w:szCs w:val="28"/>
+        </w:rPr>
+        <w:t xml:space="preserve">: </w:t>
+      </w:r>
+      <w:r>
+        <w:rPr>
+          <w:rFonts w:ascii="Times New Roman" w:hAnsi="Times New Roman" w:cs="Times New Roman"/>
+          <w:sz w:val="28"/>
+          <w:szCs w:val="28"/>
+        </w:rPr>
+        <w:t>20.04.2018</w:t>
+      </w:r>
+      <w:r>
+        <w:rPr>
+          <w:rFonts w:ascii="Times New Roman" w:hAnsi="Times New Roman" w:cs="Times New Roman"/>
+          <w:sz w:val="28"/>
+          <w:szCs w:val="28"/>
+        </w:rPr>
+        <w:t>)</w:t>
+      </w:r>
+      <w:r>
+        <w:rPr>
+          <w:rFonts w:ascii="Times New Roman" w:hAnsi="Times New Roman" w:cs="Times New Roman"/>
+          <w:sz w:val="28"/>
+          <w:szCs w:val="28"/>
+        </w:rPr>
+        <w:t>.</w:t>
+      </w:r>
+    </w:p>
+    <w:p>
+      <w:pPr>
+        <w:ind w:firstLine="709"/>
+        <w:jc w:val="both"/>
+        <w:rPr>
+          <w:rFonts w:ascii="Times New Roman" w:hAnsi="Times New Roman" w:cs="Times New Roman"/>
+          <w:sz w:val="28"/>
+          <w:szCs w:val="28"/>
+        </w:rPr>
+      </w:pPr>
+    </w:p>
+    <w:p>
+      <w:pPr>
+        <w:ind w:firstLine="709"/>
+        <w:jc w:val="both"/>
+        <w:rPr>
+          <w:rFonts w:ascii="Times New Roman" w:hAnsi="Times New Roman" w:cs="Times New Roman"/>
+          <w:sz w:val="28"/>
+          <w:szCs w:val="28"/>
+        </w:rPr>
+      </w:pPr>
+    </w:p>
+    <w:p>
+      <w:pPr>
+        <w:ind w:firstLine="709"/>
+        <w:jc w:val="both"/>
+        <w:rPr>
+          <w:rFonts w:ascii="Times New Roman" w:hAnsi="Times New Roman" w:cs="Times New Roman"/>
+          <w:sz w:val="28"/>
+          <w:szCs w:val="28"/>
+        </w:rPr>
+      </w:pPr>
+    </w:p>
+    <w:p>
+      <w:pPr>
+        <w:jc w:val="both"/>
+        <w:rPr>
+          <w:rFonts w:ascii="Times New Roman" w:hAnsi="Times New Roman" w:cs="Times New Roman"/>
+          <w:sz w:val="28"/>
+          <w:szCs w:val="28"/>
+        </w:rPr>
+      </w:pPr>
+    </w:p>
+    <w:p>
+      <w:pPr>
+        <w:jc w:val="both"/>
+        <w:rPr>
+          <w:rFonts w:ascii="Times New Roman" w:hAnsi="Times New Roman" w:cs="Times New Roman"/>
+          <w:sz w:val="28"/>
+          <w:szCs w:val="28"/>
+        </w:rPr>
+      </w:pPr>
+      <w:bookmarkStart w:id="0" w:name="_GoBack"/>
+      <w:bookmarkEnd w:id="0"/>
+    </w:p>
+    <w:p>
+      <w:pPr>
+        <w:spacing w:after="360"/>
+        <w:ind w:firstLine="709"/>
+        <w:jc w:val="both"/>
+        <w:rPr>
+          <w:rFonts w:ascii="Times New Roman" w:hAnsi="Times New Roman" w:cs="Times New Roman"/>
+          <w:b/>
+          <w:sz w:val="28"/>
+          <w:szCs w:val="28"/>
+        </w:rPr>
+      </w:pPr>
+      <w:r>
+        <w:rPr>
+          <w:rFonts w:ascii="Times New Roman" w:hAnsi="Times New Roman" w:cs="Times New Roman"/>
+          <w:b/>
+          <w:sz w:val="28"/>
+          <w:szCs w:val="28"/>
+        </w:rPr>
         <w:lastRenderedPageBreak/>
-        <w:t>Вывод</w:t>
-      </w:r>
-    </w:p>
-    <w:p>
-      <w:pPr>
+        <w:t>Приложение 1</w:t>
+      </w:r>
+      <w:r>
+        <w:rPr>
+          <w:rFonts w:ascii="Times New Roman" w:hAnsi="Times New Roman" w:cs="Times New Roman"/>
+          <w:b/>
+          <w:sz w:val="28"/>
+          <w:szCs w:val="28"/>
+        </w:rPr>
+        <w:t>.</w:t>
+      </w:r>
+    </w:p>
+    <w:p>
+      <w:pPr>
+        <w:jc w:val="center"/>
+        <w:rPr>
+          <w:rFonts w:ascii="Times New Roman" w:hAnsi="Times New Roman" w:cs="Times New Roman"/>
+          <w:b/>
+          <w:sz w:val="28"/>
+          <w:szCs w:val="28"/>
+        </w:rPr>
+      </w:pPr>
+      <w:r>
+        <w:rPr>
+          <w:rFonts w:ascii="Times New Roman" w:hAnsi="Times New Roman" w:cs="Times New Roman"/>
+          <w:b/>
+          <w:sz w:val="28"/>
+          <w:szCs w:val="28"/>
+        </w:rPr>
+        <w:t>Методический материал</w:t>
+      </w:r>
+    </w:p>
+    <w:p>
+      <w:pPr>
+        <w:spacing w:line="276" w:lineRule="auto"/>
+        <w:jc w:val="center"/>
+        <w:rPr>
+          <w:rFonts w:ascii="Times New Roman" w:hAnsi="Times New Roman" w:cs="Times New Roman"/>
+          <w:sz w:val="28"/>
+          <w:szCs w:val="28"/>
+        </w:rPr>
+      </w:pPr>
+      <w:r>
+        <w:rPr>
+          <w:rFonts w:ascii="Times New Roman" w:hAnsi="Times New Roman" w:cs="Times New Roman"/>
+          <w:b/>
+          <w:sz w:val="28"/>
+          <w:szCs w:val="28"/>
+        </w:rPr>
+        <w:t>Определение радиуса контролируемой зоны объекта информатизации</w:t>
+      </w:r>
+    </w:p>
+    <w:p>
+      <w:pPr>
+        <w:spacing w:line="276" w:lineRule="auto"/>
         <w:ind w:firstLine="709"/>
         <w:jc w:val="both"/>
         <w:rPr>
@@ -1123,7 +2493,390 @@
           <w:sz w:val="28"/>
           <w:szCs w:val="28"/>
         </w:rPr>
-        <w:t>Исходя из вышеназванных тезисов, можно сделать вывод о том, что основные методы уменьшения радиуса контролируемой зоны основаны на методах уменьшения ПЭМИН, создаваемом подконтрольными ТСОИ.</w:t>
+        <w:t>Специальные исследования</w:t>
+      </w:r>
+      <w:r>
+        <w:rPr>
+          <w:rFonts w:ascii="Times New Roman" w:hAnsi="Times New Roman" w:cs="Times New Roman"/>
+          <w:sz w:val="28"/>
+          <w:szCs w:val="28"/>
+        </w:rPr>
+        <w:t xml:space="preserve"> </w:t>
+      </w:r>
+      <w:r>
+        <w:rPr>
+          <w:rFonts w:ascii="Times New Roman" w:hAnsi="Times New Roman" w:cs="Times New Roman"/>
+          <w:sz w:val="28"/>
+          <w:szCs w:val="28"/>
+        </w:rPr>
+        <w:t>технических средств обработки</w:t>
+      </w:r>
+      <w:r>
+        <w:rPr>
+          <w:rFonts w:ascii="Times New Roman" w:hAnsi="Times New Roman" w:cs="Times New Roman"/>
+          <w:sz w:val="28"/>
+          <w:szCs w:val="28"/>
+        </w:rPr>
+        <w:t xml:space="preserve"> </w:t>
+      </w:r>
+      <w:r>
+        <w:rPr>
+          <w:rFonts w:ascii="Times New Roman" w:hAnsi="Times New Roman" w:cs="Times New Roman"/>
+          <w:sz w:val="28"/>
+          <w:szCs w:val="28"/>
+        </w:rPr>
+        <w:t xml:space="preserve">информации играют важную роль при определении границ контролируемой зоны (КЗ). Радиус КЗ должен быть не менее радиуса зоны №2. Под зоной №2 понимается пространство вокруг технических средств обработки информации (ТСОИ), на границе и за пределами которого соотношение уровня защищаемого сигнала к уровню помех меньше требуемого ( </w:t>
+      </w:r>
+      <m:oMath>
+        <m:f>
+          <m:fPr>
+            <m:ctrlPr>
+              <w:rPr>
+                <w:rFonts w:ascii="Cambria Math" w:hAnsi="Cambria Math" w:cs="Times New Roman"/>
+                <w:i/>
+                <w:sz w:val="28"/>
+                <w:szCs w:val="28"/>
+              </w:rPr>
+            </m:ctrlPr>
+          </m:fPr>
+          <m:num>
+            <m:sSub>
+              <m:sSubPr>
+                <m:ctrlPr>
+                  <w:rPr>
+                    <w:rFonts w:ascii="Cambria Math" w:hAnsi="Cambria Math" w:cs="Times New Roman"/>
+                    <w:i/>
+                    <w:sz w:val="28"/>
+                    <w:szCs w:val="28"/>
+                  </w:rPr>
+                </m:ctrlPr>
+              </m:sSubPr>
+              <m:e>
+                <m:r>
+                  <w:rPr>
+                    <w:rFonts w:ascii="Cambria Math" w:hAnsi="Cambria Math" w:cs="Times New Roman"/>
+                    <w:sz w:val="28"/>
+                    <w:szCs w:val="28"/>
+                  </w:rPr>
+                  <m:t>Р</m:t>
+                </m:r>
+              </m:e>
+              <m:sub>
+                <m:r>
+                  <w:rPr>
+                    <w:rFonts w:ascii="Cambria Math" w:hAnsi="Cambria Math" w:cs="Times New Roman"/>
+                    <w:sz w:val="28"/>
+                    <w:szCs w:val="28"/>
+                  </w:rPr>
+                  <m:t>с</m:t>
+                </m:r>
+              </m:sub>
+            </m:sSub>
+          </m:num>
+          <m:den>
+            <m:sSub>
+              <m:sSubPr>
+                <m:ctrlPr>
+                  <w:rPr>
+                    <w:rFonts w:ascii="Cambria Math" w:hAnsi="Cambria Math" w:cs="Times New Roman"/>
+                    <w:i/>
+                    <w:sz w:val="28"/>
+                    <w:szCs w:val="28"/>
+                  </w:rPr>
+                </m:ctrlPr>
+              </m:sSubPr>
+              <m:e>
+                <m:r>
+                  <w:rPr>
+                    <w:rFonts w:ascii="Cambria Math" w:hAnsi="Cambria Math" w:cs="Times New Roman"/>
+                    <w:sz w:val="28"/>
+                    <w:szCs w:val="28"/>
+                  </w:rPr>
+                  <m:t>Р</m:t>
+                </m:r>
+              </m:e>
+              <m:sub>
+                <m:r>
+                  <w:rPr>
+                    <w:rFonts w:ascii="Cambria Math" w:hAnsi="Cambria Math" w:cs="Times New Roman"/>
+                    <w:sz w:val="28"/>
+                    <w:szCs w:val="28"/>
+                  </w:rPr>
+                  <m:t>п</m:t>
+                </m:r>
+              </m:sub>
+            </m:sSub>
+          </m:den>
+        </m:f>
+        <m:r>
+          <w:rPr>
+            <w:rFonts w:ascii="Cambria Math" w:hAnsi="Cambria Math" w:cs="Times New Roman"/>
+            <w:sz w:val="28"/>
+            <w:szCs w:val="28"/>
+          </w:rPr>
+          <m:t>&lt;</m:t>
+        </m:r>
+        <m:sSub>
+          <m:sSubPr>
+            <m:ctrlPr>
+              <w:rPr>
+                <w:rFonts w:ascii="Cambria Math" w:hAnsi="Cambria Math" w:cs="Times New Roman"/>
+                <w:i/>
+                <w:sz w:val="28"/>
+                <w:szCs w:val="28"/>
+              </w:rPr>
+            </m:ctrlPr>
+          </m:sSubPr>
+          <m:e>
+            <m:r>
+              <w:rPr>
+                <w:rFonts w:ascii="Cambria Math" w:hAnsi="Cambria Math" w:cs="Times New Roman"/>
+                <w:sz w:val="28"/>
+                <w:szCs w:val="28"/>
+              </w:rPr>
+              <m:t>(</m:t>
+            </m:r>
+            <m:f>
+              <m:fPr>
+                <m:ctrlPr>
+                  <w:rPr>
+                    <w:rFonts w:ascii="Cambria Math" w:hAnsi="Cambria Math" w:cs="Times New Roman"/>
+                    <w:i/>
+                    <w:sz w:val="28"/>
+                    <w:szCs w:val="28"/>
+                  </w:rPr>
+                </m:ctrlPr>
+              </m:fPr>
+              <m:num>
+                <m:sSub>
+                  <m:sSubPr>
+                    <m:ctrlPr>
+                      <w:rPr>
+                        <w:rFonts w:ascii="Cambria Math" w:hAnsi="Cambria Math" w:cs="Times New Roman"/>
+                        <w:i/>
+                        <w:sz w:val="28"/>
+                        <w:szCs w:val="28"/>
+                      </w:rPr>
+                    </m:ctrlPr>
+                  </m:sSubPr>
+                  <m:e>
+                    <m:r>
+                      <w:rPr>
+                        <w:rFonts w:ascii="Cambria Math" w:hAnsi="Cambria Math" w:cs="Times New Roman"/>
+                        <w:sz w:val="28"/>
+                        <w:szCs w:val="28"/>
+                      </w:rPr>
+                      <m:t>Р</m:t>
+                    </m:r>
+                  </m:e>
+                  <m:sub>
+                    <m:r>
+                      <w:rPr>
+                        <w:rFonts w:ascii="Cambria Math" w:hAnsi="Cambria Math" w:cs="Times New Roman"/>
+                        <w:sz w:val="28"/>
+                        <w:szCs w:val="28"/>
+                      </w:rPr>
+                      <m:t>с</m:t>
+                    </m:r>
+                  </m:sub>
+                </m:sSub>
+              </m:num>
+              <m:den>
+                <m:sSub>
+                  <m:sSubPr>
+                    <m:ctrlPr>
+                      <w:rPr>
+                        <w:rFonts w:ascii="Cambria Math" w:hAnsi="Cambria Math" w:cs="Times New Roman"/>
+                        <w:i/>
+                        <w:sz w:val="28"/>
+                        <w:szCs w:val="28"/>
+                      </w:rPr>
+                    </m:ctrlPr>
+                  </m:sSubPr>
+                  <m:e>
+                    <m:r>
+                      <w:rPr>
+                        <w:rFonts w:ascii="Cambria Math" w:hAnsi="Cambria Math" w:cs="Times New Roman"/>
+                        <w:sz w:val="28"/>
+                        <w:szCs w:val="28"/>
+                      </w:rPr>
+                      <m:t>Р</m:t>
+                    </m:r>
+                  </m:e>
+                  <m:sub>
+                    <m:r>
+                      <w:rPr>
+                        <w:rFonts w:ascii="Cambria Math" w:hAnsi="Cambria Math" w:cs="Times New Roman"/>
+                        <w:sz w:val="28"/>
+                        <w:szCs w:val="28"/>
+                      </w:rPr>
+                      <m:t>п</m:t>
+                    </m:r>
+                  </m:sub>
+                </m:sSub>
+              </m:den>
+            </m:f>
+            <m:r>
+              <m:rPr>
+                <m:sty m:val="p"/>
+              </m:rPr>
+              <w:rPr>
+                <w:rFonts w:ascii="Cambria Math" w:hAnsi="Cambria Math" w:cs="Times New Roman"/>
+                <w:sz w:val="28"/>
+                <w:szCs w:val="28"/>
+              </w:rPr>
+              <m:t xml:space="preserve"> </m:t>
+            </m:r>
+            <m:r>
+              <w:rPr>
+                <w:rFonts w:ascii="Cambria Math" w:hAnsi="Cambria Math" w:cs="Times New Roman"/>
+                <w:sz w:val="28"/>
+                <w:szCs w:val="28"/>
+              </w:rPr>
+              <m:t>)</m:t>
+            </m:r>
+          </m:e>
+          <m:sub>
+            <m:r>
+              <w:rPr>
+                <w:rFonts w:ascii="Cambria Math" w:hAnsi="Cambria Math" w:cs="Times New Roman"/>
+                <w:sz w:val="28"/>
+                <w:szCs w:val="28"/>
+              </w:rPr>
+              <m:t>тр</m:t>
+            </m:r>
+          </m:sub>
+        </m:sSub>
+        <m:r>
+          <w:rPr>
+            <w:rFonts w:ascii="Cambria Math" w:hAnsi="Cambria Math" w:cs="Times New Roman"/>
+            <w:sz w:val="28"/>
+            <w:szCs w:val="28"/>
+          </w:rPr>
+          <m:t>)</m:t>
+        </m:r>
+      </m:oMath>
+      <w:r>
+        <w:rPr>
+          <w:rFonts w:ascii="Times New Roman" w:hAnsi="Times New Roman" w:cs="Times New Roman"/>
+          <w:sz w:val="28"/>
+          <w:szCs w:val="28"/>
+        </w:rPr>
+        <w:t xml:space="preserve">. В свою очередь радиус зоны №2 определяется при проведении специсследований ТСОИ. Порядок определения радиуса КЗ объекта показан на рисунке </w:t>
+      </w:r>
+      <w:r>
+        <w:rPr>
+          <w:rFonts w:ascii="Times New Roman" w:hAnsi="Times New Roman" w:cs="Times New Roman"/>
+          <w:sz w:val="28"/>
+          <w:szCs w:val="28"/>
+        </w:rPr>
+        <w:t>1.</w:t>
+      </w:r>
+    </w:p>
+    <w:p>
+      <w:pPr>
+        <w:spacing w:line="276" w:lineRule="auto"/>
+        <w:ind w:firstLine="709"/>
+        <w:jc w:val="both"/>
+        <w:rPr>
+          <w:rFonts w:ascii="Times New Roman" w:hAnsi="Times New Roman" w:cs="Times New Roman"/>
+          <w:sz w:val="28"/>
+          <w:szCs w:val="28"/>
+        </w:rPr>
+      </w:pPr>
+      <w:r>
+        <w:rPr>
+          <w:rFonts w:ascii="Times New Roman" w:hAnsi="Times New Roman" w:cs="Times New Roman"/>
+          <w:sz w:val="28"/>
+          <w:szCs w:val="28"/>
+        </w:rPr>
+        <w:t>Выполнение предложенных условий по определению границ КЗ для уже созданных объектов часто невыполнимо на практике. Особенно это касается объектов, расположенных в больших населенных пунктах. В этом случае требуется применение различных организационных и технических мероприятий по защите информации от утечки по техническим каналам и за счет побочных электромагнитных излучений и наводок, уменьшающих радиус контролируемой зоны.</w:t>
+      </w:r>
+    </w:p>
+    <w:p>
+      <w:pPr>
+        <w:spacing w:line="276" w:lineRule="auto"/>
+        <w:jc w:val="center"/>
+        <w:rPr>
+          <w:rFonts w:ascii="Times New Roman" w:hAnsi="Times New Roman" w:cs="Times New Roman"/>
+          <w:sz w:val="28"/>
+          <w:szCs w:val="28"/>
+        </w:rPr>
+      </w:pPr>
+      <w:r>
+        <w:rPr>
+          <w:noProof/>
+        </w:rPr>
+        <w:drawing>
+          <wp:inline distT="0" distB="0" distL="0" distR="0" wp14:anchorId="394BDEF9" wp14:editId="2EB5BBFE">
+            <wp:extent cx="4838700" cy="2581275"/>
+            <wp:effectExtent l="0" t="0" r="0" b="9525"/>
+            <wp:docPr id="1" name="Рисунок 1"/>
+            <wp:cNvGraphicFramePr>
+              <a:graphicFrameLocks xmlns:a="http://schemas.openxmlformats.org/drawingml/2006/main" noChangeAspect="1"/>
+            </wp:cNvGraphicFramePr>
+            <a:graphic xmlns:a="http://schemas.openxmlformats.org/drawingml/2006/main">
+              <a:graphicData uri="http://schemas.openxmlformats.org/drawingml/2006/picture">
+                <pic:pic xmlns:pic="http://schemas.openxmlformats.org/drawingml/2006/picture">
+                  <pic:nvPicPr>
+                    <pic:cNvPr id="1" name=""/>
+                    <pic:cNvPicPr/>
+                  </pic:nvPicPr>
+                  <pic:blipFill>
+                    <a:blip r:embed="rId6"/>
+                    <a:stretch>
+                      <a:fillRect/>
+                    </a:stretch>
+                  </pic:blipFill>
+                  <pic:spPr>
+                    <a:xfrm>
+                      <a:off x="0" y="0"/>
+                      <a:ext cx="4838700" cy="2581275"/>
+                    </a:xfrm>
+                    <a:prstGeom prst="rect">
+                      <a:avLst/>
+                    </a:prstGeom>
+                  </pic:spPr>
+                </pic:pic>
+              </a:graphicData>
+            </a:graphic>
+          </wp:inline>
+        </w:drawing>
+      </w:r>
+    </w:p>
+    <w:p>
+      <w:pPr>
+        <w:ind w:firstLine="709"/>
+        <w:jc w:val="both"/>
+        <w:rPr>
+          <w:rFonts w:ascii="Times New Roman" w:hAnsi="Times New Roman" w:cs="Times New Roman"/>
+          <w:sz w:val="28"/>
+          <w:szCs w:val="28"/>
+        </w:rPr>
+      </w:pPr>
+      <w:r>
+        <w:rPr>
+          <w:rFonts w:ascii="Times New Roman" w:hAnsi="Times New Roman" w:cs="Times New Roman"/>
+          <w:sz w:val="28"/>
+          <w:szCs w:val="28"/>
+        </w:rPr>
+        <w:t xml:space="preserve">Рисунок </w:t>
+      </w:r>
+      <w:r>
+        <w:rPr>
+          <w:rFonts w:ascii="Times New Roman" w:hAnsi="Times New Roman" w:cs="Times New Roman"/>
+          <w:sz w:val="28"/>
+          <w:szCs w:val="28"/>
+        </w:rPr>
+        <w:t>1</w:t>
+      </w:r>
+      <w:r>
+        <w:rPr>
+          <w:rFonts w:ascii="Times New Roman" w:hAnsi="Times New Roman" w:cs="Times New Roman"/>
+          <w:sz w:val="28"/>
+          <w:szCs w:val="28"/>
+        </w:rPr>
+        <w:t xml:space="preserve"> – Определение радиуса контролируемой зоны объекта</w:t>
       </w:r>
     </w:p>
     <w:sectPr>
@@ -1139,6 +2892,95 @@
 <file path=word/numbering.xml><?xml version="1.0" encoding="utf-8"?>
 <w:numbering xmlns:wpc="http://schemas.microsoft.com/office/word/2010/wordprocessingCanvas" xmlns:cx="http://schemas.microsoft.com/office/drawing/2014/chartex" xmlns:cx1="http://schemas.microsoft.com/office/drawing/2015/9/8/chartex" xmlns:cx2="http://schemas.microsoft.com/office/drawing/2015/10/21/chartex" xmlns:cx3="http://schemas.microsoft.com/office/drawing/2016/5/9/chartex" xmlns:cx4="http://schemas.microsoft.com/office/drawing/2016/5/10/chartex" xmlns:cx5="http://schemas.microsoft.com/office/drawing/2016/5/11/chartex" xmlns:cx6="http://schemas.microsoft.com/office/drawing/2016/5/12/chartex" xmlns:cx7="http://schemas.microsoft.com/office/drawing/2016/5/13/chartex" xmlns:cx8="http://schemas.microsoft.com/office/drawing/2016/5/14/chartex" xmlns:mc="http://schemas.openxmlformats.org/markup-compatibility/2006" xmlns:aink="http://schemas.microsoft.com/office/drawing/2016/ink" xmlns:am3d="http://schemas.microsoft.com/office/drawing/2017/model3d" xmlns:o="urn:schemas-microsoft-com:office:office" xmlns:r="http://schemas.openxmlformats.org/officeDocument/2006/relationships" xmlns:m="http://schemas.openxmlformats.org/officeDocument/2006/math" xmlns:v="urn:schemas-microsoft-com:vml" xmlns:wp14="http://schemas.microsoft.com/office/word/2010/wordprocessingDrawing" xmlns:wp="http://schemas.openxmlformats.org/drawingml/2006/wordprocessingDrawing" xmlns:w10="urn:schemas-microsoft-com:office:word" xmlns:w="http://schemas.openxmlformats.org/wordprocessingml/2006/main" xmlns:w14="http://schemas.microsoft.com/office/word/2010/wordml" xmlns:w15="http://schemas.microsoft.com/office/word/2012/wordml" xmlns:w16cid="http://schemas.microsoft.com/office/word/2016/wordml/cid" xmlns:w16se="http://schemas.microsoft.com/office/word/2015/wordml/symex" xmlns:wpg="http://schemas.microsoft.com/office/word/2010/wordprocessingGroup" xmlns:wpi="http://schemas.microsoft.com/office/word/2010/wordprocessingInk" xmlns:wne="http://schemas.microsoft.com/office/word/2006/wordml" xmlns:wps="http://schemas.microsoft.com/office/word/2010/wordprocessingShape" mc:Ignorable="w14 w15 w16se w16cid wp14">
   <w:abstractNum w:abstractNumId="0" w15:restartNumberingAfterBreak="0">
+    <w:nsid w:val="20285F0F"/>
+    <w:multiLevelType w:val="hybridMultilevel"/>
+    <w:tmpl w:val="9D1E313A"/>
+    <w:lvl w:ilvl="0" w:tplc="3ADA2BCC">
+      <w:start w:val="1"/>
+      <w:numFmt w:val="decimal"/>
+      <w:lvlText w:val="%1."/>
+      <w:lvlJc w:val="left"/>
+      <w:pPr>
+        <w:ind w:left="1211" w:hanging="360"/>
+      </w:pPr>
+      <w:rPr>
+        <w:rFonts w:hint="default"/>
+      </w:rPr>
+    </w:lvl>
+    <w:lvl w:ilvl="1" w:tplc="04190019" w:tentative="1">
+      <w:start w:val="1"/>
+      <w:numFmt w:val="lowerLetter"/>
+      <w:lvlText w:val="%2."/>
+      <w:lvlJc w:val="left"/>
+      <w:pPr>
+        <w:ind w:left="1931" w:hanging="360"/>
+      </w:pPr>
+    </w:lvl>
+    <w:lvl w:ilvl="2" w:tplc="0419001B" w:tentative="1">
+      <w:start w:val="1"/>
+      <w:numFmt w:val="lowerRoman"/>
+      <w:lvlText w:val="%3."/>
+      <w:lvlJc w:val="right"/>
+      <w:pPr>
+        <w:ind w:left="2651" w:hanging="180"/>
+      </w:pPr>
+    </w:lvl>
+    <w:lvl w:ilvl="3" w:tplc="0419000F" w:tentative="1">
+      <w:start w:val="1"/>
+      <w:numFmt w:val="decimal"/>
+      <w:lvlText w:val="%4."/>
+      <w:lvlJc w:val="left"/>
+      <w:pPr>
+        <w:ind w:left="3371" w:hanging="360"/>
+      </w:pPr>
+    </w:lvl>
+    <w:lvl w:ilvl="4" w:tplc="04190019" w:tentative="1">
+      <w:start w:val="1"/>
+      <w:numFmt w:val="lowerLetter"/>
+      <w:lvlText w:val="%5."/>
+      <w:lvlJc w:val="left"/>
+      <w:pPr>
+        <w:ind w:left="4091" w:hanging="360"/>
+      </w:pPr>
+    </w:lvl>
+    <w:lvl w:ilvl="5" w:tplc="0419001B" w:tentative="1">
+      <w:start w:val="1"/>
+      <w:numFmt w:val="lowerRoman"/>
+      <w:lvlText w:val="%6."/>
+      <w:lvlJc w:val="right"/>
+      <w:pPr>
+        <w:ind w:left="4811" w:hanging="180"/>
+      </w:pPr>
+    </w:lvl>
+    <w:lvl w:ilvl="6" w:tplc="0419000F" w:tentative="1">
+      <w:start w:val="1"/>
+      <w:numFmt w:val="decimal"/>
+      <w:lvlText w:val="%7."/>
+      <w:lvlJc w:val="left"/>
+      <w:pPr>
+        <w:ind w:left="5531" w:hanging="360"/>
+      </w:pPr>
+    </w:lvl>
+    <w:lvl w:ilvl="7" w:tplc="04190019" w:tentative="1">
+      <w:start w:val="1"/>
+      <w:numFmt w:val="lowerLetter"/>
+      <w:lvlText w:val="%8."/>
+      <w:lvlJc w:val="left"/>
+      <w:pPr>
+        <w:ind w:left="6251" w:hanging="360"/>
+      </w:pPr>
+    </w:lvl>
+    <w:lvl w:ilvl="8" w:tplc="0419001B" w:tentative="1">
+      <w:start w:val="1"/>
+      <w:numFmt w:val="lowerRoman"/>
+      <w:lvlText w:val="%9."/>
+      <w:lvlJc w:val="right"/>
+      <w:pPr>
+        <w:ind w:left="6971" w:hanging="180"/>
+      </w:pPr>
+    </w:lvl>
+  </w:abstractNum>
+  <w:abstractNum w:abstractNumId="1" w15:restartNumberingAfterBreak="0">
     <w:nsid w:val="7A0577A3"/>
     <w:multiLevelType w:val="hybridMultilevel"/>
     <w:tmpl w:val="E9A28A16"/>
@@ -1251,7 +3093,7 @@
       </w:rPr>
     </w:lvl>
   </w:abstractNum>
-  <w:abstractNum w:abstractNumId="1" w15:restartNumberingAfterBreak="0">
+  <w:abstractNum w:abstractNumId="2" w15:restartNumberingAfterBreak="0">
     <w:nsid w:val="7F8E3D48"/>
     <w:multiLevelType w:val="hybridMultilevel"/>
     <w:tmpl w:val="6B842C1A"/>
@@ -1365,10 +3207,13 @@
     </w:lvl>
   </w:abstractNum>
   <w:num w:numId="1">
-    <w:abstractNumId w:val="0"/>
+    <w:abstractNumId w:val="1"/>
   </w:num>
   <w:num w:numId="2">
-    <w:abstractNumId w:val="1"/>
+    <w:abstractNumId w:val="2"/>
+  </w:num>
+  <w:num w:numId="3">
+    <w:abstractNumId w:val="0"/>
   </w:num>
 </w:numbering>
 </file>
@@ -1496,6 +3341,7 @@
     <w:lsdException w:name="HTML Sample" w:semiHidden="1" w:unhideWhenUsed="1"/>
     <w:lsdException w:name="HTML Typewriter" w:semiHidden="1" w:unhideWhenUsed="1"/>
     <w:lsdException w:name="HTML Variable" w:semiHidden="1" w:unhideWhenUsed="1"/>
+    <w:lsdException w:name="Normal Table" w:semiHidden="1" w:unhideWhenUsed="1"/>
     <w:lsdException w:name="annotation subject" w:semiHidden="1" w:unhideWhenUsed="1"/>
     <w:lsdException w:name="No List" w:semiHidden="1" w:unhideWhenUsed="1"/>
     <w:lsdException w:name="Outline List 1" w:semiHidden="1" w:unhideWhenUsed="1"/>
@@ -1539,8 +3385,10 @@
     <w:lsdException w:name="Table Elegant" w:semiHidden="1" w:unhideWhenUsed="1"/>
     <w:lsdException w:name="Table Professional" w:semiHidden="1" w:unhideWhenUsed="1"/>
     <w:lsdException w:name="Table Subtle 1" w:semiHidden="1" w:unhideWhenUsed="1"/>
+    <w:lsdException w:name="Table Subtle 2" w:semiHidden="1" w:unhideWhenUsed="1"/>
     <w:lsdException w:name="Table Web 1" w:semiHidden="1" w:unhideWhenUsed="1"/>
     <w:lsdException w:name="Table Web 2" w:semiHidden="1" w:unhideWhenUsed="1"/>
+    <w:lsdException w:name="Table Web 3" w:semiHidden="1" w:unhideWhenUsed="1"/>
     <w:lsdException w:name="Balloon Text" w:semiHidden="1" w:unhideWhenUsed="1"/>
     <w:lsdException w:name="Table Grid" w:uiPriority="39"/>
     <w:lsdException w:name="Table Theme" w:semiHidden="1" w:unhideWhenUsed="1"/>
@@ -1771,7 +3619,6 @@
   <w:style w:type="character" w:default="1" w:styleId="a0">
     <w:name w:val="Default Paragraph Font"/>
     <w:uiPriority w:val="1"/>
-    <w:semiHidden/>
     <w:unhideWhenUsed/>
   </w:style>
   <w:style w:type="table" w:default="1" w:styleId="a1">
@@ -1805,6 +3652,29 @@
       <w:ind w:left="720"/>
       <w:contextualSpacing/>
     </w:pPr>
+  </w:style>
+  <w:style w:type="character" w:styleId="a4">
+    <w:name w:val="Hyperlink"/>
+    <w:basedOn w:val="a0"/>
+    <w:uiPriority w:val="99"/>
+    <w:unhideWhenUsed/>
+    <w:rsid w:val="009E4BD8"/>
+    <w:rPr>
+      <w:color w:val="0563C1" w:themeColor="hyperlink"/>
+      <w:u w:val="single"/>
+    </w:rPr>
+  </w:style>
+  <w:style w:type="character" w:styleId="a5">
+    <w:name w:val="Unresolved Mention"/>
+    <w:basedOn w:val="a0"/>
+    <w:uiPriority w:val="99"/>
+    <w:semiHidden/>
+    <w:unhideWhenUsed/>
+    <w:rsid w:val="009E4BD8"/>
+    <w:rPr>
+      <w:color w:val="808080"/>
+      <w:shd w:val="clear" w:color="auto" w:fill="E6E6E6"/>
+    </w:rPr>
   </w:style>
 </w:styles>
 </file>
@@ -2075,7 +3945,7 @@
 </file>
 
 <file path=customXml/itemProps1.xml><?xml version="1.0" encoding="utf-8"?>
-<ds:datastoreItem xmlns:ds="http://schemas.openxmlformats.org/officeDocument/2006/customXml" ds:itemID="{A07DC749-5918-480A-B952-54D4AB4114F3}">
+<ds:datastoreItem xmlns:ds="http://schemas.openxmlformats.org/officeDocument/2006/customXml" ds:itemID="{B2016189-5048-490C-9252-9CF0082E672F}">
   <ds:schemaRefs>
     <ds:schemaRef ds:uri="http://schemas.openxmlformats.org/officeDocument/2006/bibliography"/>
   </ds:schemaRefs>

</xml_diff>